<commit_message>
Final changes presentation and handout
</commit_message>
<xml_diff>
--- a/Presentation/Handout.docx
+++ b/Presentation/Handout.docx
@@ -10,13 +10,15 @@
         <w:jc w:val="center"/>
         <w:rPr>
           <w:b/>
-          <w:sz w:val="36"/>
+          <w:sz w:val="24"/>
+          <w:szCs w:val="24"/>
         </w:rPr>
       </w:pPr>
       <w:r>
         <w:rPr>
           <w:b/>
-          <w:sz w:val="36"/>
+          <w:sz w:val="24"/>
+          <w:szCs w:val="24"/>
         </w:rPr>
         <w:t>Abstract Factory Design Pattern</w:t>
       </w:r>
@@ -26,35 +28,40 @@
         <w:jc w:val="center"/>
         <w:rPr>
           <w:i/>
-          <w:sz w:val="28"/>
+          <w:sz w:val="24"/>
+          <w:szCs w:val="24"/>
         </w:rPr>
       </w:pPr>
       <w:r>
         <w:rPr>
           <w:i/>
-          <w:sz w:val="28"/>
-        </w:rPr>
-        <w:t>„</w:t>
+          <w:sz w:val="24"/>
+          <w:szCs w:val="24"/>
+        </w:rPr>
+        <w:t xml:space="preserve">„Stelle ein Interface für die Erzeugung von Gruppen von ähnlichen oder abhängigen </w:t>
       </w:r>
       <w:r>
         <w:rPr>
           <w:i/>
-          <w:sz w:val="28"/>
-        </w:rPr>
-        <w:t>Stelle ein Interface für die Erzeugung von Gruppen von ähnlichen oder abhängigen bereit, ohne dabei die konkreten Klassen zu spezifizieren</w:t>
+          <w:sz w:val="24"/>
+          <w:szCs w:val="24"/>
+        </w:rPr>
+        <w:t xml:space="preserve">Objekten </w:t>
       </w:r>
       <w:r>
         <w:rPr>
           <w:i/>
-          <w:sz w:val="28"/>
-        </w:rPr>
-        <w:t>“</w:t>
-      </w:r>
-    </w:p>
-    <w:p>
-      <w:pPr>
-        <w:rPr>
-          <w:sz w:val="24"/>
+          <w:sz w:val="24"/>
+          <w:szCs w:val="24"/>
+        </w:rPr>
+        <w:t>bereit, ohne dabei die konkreten Klassen zu spezifizieren“</w:t>
+      </w:r>
+    </w:p>
+    <w:p>
+      <w:pPr>
+        <w:rPr>
+          <w:sz w:val="24"/>
+          <w:szCs w:val="24"/>
         </w:rPr>
       </w:pPr>
     </w:p>
@@ -63,6 +70,7 @@
         <w:rPr>
           <w:b/>
           <w:sz w:val="24"/>
+          <w:szCs w:val="24"/>
           <w:lang w:val="en-GB"/>
         </w:rPr>
       </w:pPr>
@@ -71,6 +79,7 @@
         <w:rPr>
           <w:b/>
           <w:sz w:val="24"/>
+          <w:szCs w:val="24"/>
           <w:lang w:val="en-GB"/>
         </w:rPr>
         <w:t>Allgemeines</w:t>
@@ -86,11 +95,13 @@
         </w:numPr>
         <w:rPr>
           <w:sz w:val="24"/>
-        </w:rPr>
-      </w:pPr>
-      <w:r>
-        <w:rPr>
-          <w:sz w:val="24"/>
+          <w:szCs w:val="24"/>
+        </w:rPr>
+      </w:pPr>
+      <w:r>
+        <w:rPr>
+          <w:sz w:val="24"/>
+          <w:szCs w:val="24"/>
         </w:rPr>
         <w:t>Erzeugungsmuster</w:t>
       </w:r>
@@ -104,19 +115,15 @@
         </w:numPr>
         <w:rPr>
           <w:sz w:val="24"/>
-        </w:rPr>
-      </w:pPr>
-      <w:r>
-        <w:rPr>
-          <w:sz w:val="24"/>
-        </w:rPr>
-        <w:t>Schnittstelle zur Erzeugung von O</w:t>
-      </w:r>
-      <w:r>
-        <w:rPr>
-          <w:sz w:val="24"/>
-        </w:rPr>
-        <w:t>bjekten</w:t>
+          <w:szCs w:val="24"/>
+        </w:rPr>
+      </w:pPr>
+      <w:r>
+        <w:rPr>
+          <w:sz w:val="24"/>
+          <w:szCs w:val="24"/>
+        </w:rPr>
+        <w:t>Schnittstelle zur Erzeugung von Objekten</w:t>
       </w:r>
     </w:p>
     <w:p>
@@ -128,11 +135,13 @@
         </w:numPr>
         <w:rPr>
           <w:sz w:val="24"/>
-        </w:rPr>
-      </w:pPr>
-      <w:r>
-        <w:rPr>
-          <w:sz w:val="24"/>
+          <w:szCs w:val="24"/>
+        </w:rPr>
+      </w:pPr>
+      <w:r>
+        <w:rPr>
+          <w:sz w:val="24"/>
+          <w:szCs w:val="24"/>
         </w:rPr>
         <w:t>Konkrete Klassen nicht näher festgelegt</w:t>
       </w:r>
@@ -146,12 +155,14 @@
         </w:numPr>
         <w:rPr>
           <w:sz w:val="24"/>
+          <w:szCs w:val="24"/>
           <w:lang w:val="en-GB"/>
         </w:rPr>
       </w:pPr>
       <w:r>
         <w:rPr>
           <w:sz w:val="24"/>
+          <w:szCs w:val="24"/>
           <w:lang w:val="en-GB"/>
         </w:rPr>
         <w:t xml:space="preserve">„Factory of Factories“ </w:t>
@@ -159,12 +170,14 @@
       <w:r>
         <w:rPr>
           <w:sz w:val="24"/>
+          <w:szCs w:val="24"/>
         </w:rPr>
         <w:sym w:font="Wingdings" w:char="F0E0"/>
       </w:r>
       <w:r>
         <w:rPr>
           <w:sz w:val="24"/>
+          <w:szCs w:val="24"/>
           <w:lang w:val="en-GB"/>
         </w:rPr>
         <w:t xml:space="preserve"> </w:t>
@@ -173,6 +186,7 @@
       <w:r>
         <w:rPr>
           <w:sz w:val="24"/>
+          <w:szCs w:val="24"/>
           <w:lang w:val="en-GB"/>
         </w:rPr>
         <w:t>Abstrakte</w:t>
@@ -181,56 +195,55 @@
       <w:r>
         <w:rPr>
           <w:sz w:val="24"/>
+          <w:szCs w:val="24"/>
           <w:lang w:val="en-GB"/>
         </w:rPr>
-        <w:t xml:space="preserve"> F</w:t>
-      </w:r>
-      <w:r>
-        <w:rPr>
-          <w:sz w:val="24"/>
+        <w:t xml:space="preserve"> Factory </w:t>
+      </w:r>
+      <w:proofErr w:type="spellStart"/>
+      <w:r>
+        <w:rPr>
+          <w:sz w:val="24"/>
+          <w:szCs w:val="24"/>
           <w:lang w:val="en-GB"/>
         </w:rPr>
-        <w:t xml:space="preserve">actory </w:t>
+        <w:t>erzeugt</w:t>
+      </w:r>
+      <w:proofErr w:type="spellEnd"/>
+      <w:r>
+        <w:rPr>
+          <w:sz w:val="24"/>
+          <w:szCs w:val="24"/>
+          <w:lang w:val="en-GB"/>
+        </w:rPr>
+        <w:t xml:space="preserve"> </w:t>
       </w:r>
       <w:proofErr w:type="spellStart"/>
       <w:r>
         <w:rPr>
           <w:sz w:val="24"/>
+          <w:szCs w:val="24"/>
           <w:lang w:val="en-GB"/>
         </w:rPr>
-        <w:t>erzeugt</w:t>
+        <w:t>konkrete</w:t>
       </w:r>
       <w:proofErr w:type="spellEnd"/>
       <w:r>
         <w:rPr>
           <w:sz w:val="24"/>
+          <w:szCs w:val="24"/>
           <w:lang w:val="en-GB"/>
         </w:rPr>
-        <w:t xml:space="preserve"> </w:t>
-      </w:r>
-      <w:proofErr w:type="spellStart"/>
-      <w:r>
-        <w:rPr>
-          <w:sz w:val="24"/>
+        <w:t xml:space="preserve"> Factories</w:t>
+      </w:r>
+    </w:p>
+    <w:p>
+      <w:pPr>
+        <w:rPr>
+          <w:sz w:val="24"/>
+          <w:szCs w:val="24"/>
           <w:lang w:val="en-GB"/>
         </w:rPr>
-        <w:t>konkrete</w:t>
-      </w:r>
-      <w:proofErr w:type="spellEnd"/>
-      <w:r>
-        <w:rPr>
-          <w:sz w:val="24"/>
-          <w:lang w:val="en-GB"/>
-        </w:rPr>
-        <w:t xml:space="preserve"> Factories</w:t>
-      </w:r>
-    </w:p>
-    <w:p>
-      <w:pPr>
-        <w:rPr>
-          <w:sz w:val="24"/>
-          <w:lang w:val="en-GB"/>
-        </w:rPr>
       </w:pPr>
     </w:p>
     <w:p>
@@ -238,12 +251,14 @@
         <w:rPr>
           <w:b/>
           <w:sz w:val="24"/>
+          <w:szCs w:val="24"/>
         </w:rPr>
       </w:pPr>
       <w:r>
         <w:rPr>
           <w:b/>
           <w:sz w:val="24"/>
+          <w:szCs w:val="24"/>
         </w:rPr>
         <w:t>Motivation</w:t>
       </w:r>
@@ -257,11 +272,13 @@
         </w:numPr>
         <w:rPr>
           <w:sz w:val="24"/>
-        </w:rPr>
-      </w:pPr>
-      <w:r>
-        <w:rPr>
-          <w:sz w:val="24"/>
+          <w:szCs w:val="24"/>
+        </w:rPr>
+      </w:pPr>
+      <w:r>
+        <w:rPr>
+          <w:sz w:val="24"/>
+          <w:szCs w:val="24"/>
         </w:rPr>
         <w:t>System unabhängig von</w:t>
       </w:r>
@@ -275,11 +292,13 @@
         </w:numPr>
         <w:rPr>
           <w:sz w:val="24"/>
-        </w:rPr>
-      </w:pPr>
-      <w:r>
-        <w:rPr>
-          <w:sz w:val="24"/>
+          <w:szCs w:val="24"/>
+        </w:rPr>
+      </w:pPr>
+      <w:r>
+        <w:rPr>
+          <w:sz w:val="24"/>
+          <w:szCs w:val="24"/>
         </w:rPr>
         <w:t>Erzeugung</w:t>
       </w:r>
@@ -293,11 +312,13 @@
         </w:numPr>
         <w:rPr>
           <w:sz w:val="24"/>
-        </w:rPr>
-      </w:pPr>
-      <w:r>
-        <w:rPr>
-          <w:sz w:val="24"/>
+          <w:szCs w:val="24"/>
+        </w:rPr>
+      </w:pPr>
+      <w:r>
+        <w:rPr>
+          <w:sz w:val="24"/>
+          <w:szCs w:val="24"/>
         </w:rPr>
         <w:t>Zusammenstellung</w:t>
       </w:r>
@@ -311,11 +332,13 @@
         </w:numPr>
         <w:rPr>
           <w:sz w:val="24"/>
-        </w:rPr>
-      </w:pPr>
-      <w:r>
-        <w:rPr>
-          <w:sz w:val="24"/>
+          <w:szCs w:val="24"/>
+        </w:rPr>
+      </w:pPr>
+      <w:r>
+        <w:rPr>
+          <w:sz w:val="24"/>
+          <w:szCs w:val="24"/>
         </w:rPr>
         <w:t>Darstellung seiner Objekte</w:t>
       </w:r>
@@ -329,11 +352,13 @@
         </w:numPr>
         <w:rPr>
           <w:sz w:val="24"/>
-        </w:rPr>
-      </w:pPr>
-      <w:r>
-        <w:rPr>
-          <w:sz w:val="24"/>
+          <w:szCs w:val="24"/>
+        </w:rPr>
+      </w:pPr>
+      <w:r>
+        <w:rPr>
+          <w:sz w:val="24"/>
+          <w:szCs w:val="24"/>
         </w:rPr>
         <w:t>Gruppe von ähnlichen oder abhängigen Objekte</w:t>
       </w:r>
@@ -347,11 +372,13 @@
         </w:numPr>
         <w:rPr>
           <w:sz w:val="24"/>
-        </w:rPr>
-      </w:pPr>
-      <w:r>
-        <w:rPr>
-          <w:sz w:val="24"/>
+          <w:szCs w:val="24"/>
+        </w:rPr>
+      </w:pPr>
+      <w:r>
+        <w:rPr>
+          <w:sz w:val="24"/>
+          <w:szCs w:val="24"/>
         </w:rPr>
         <w:t>Bereitstellung einer Klassenbibliothek</w:t>
       </w:r>
@@ -365,11 +392,13 @@
         </w:numPr>
         <w:rPr>
           <w:sz w:val="24"/>
-        </w:rPr>
-      </w:pPr>
-      <w:r>
-        <w:rPr>
-          <w:sz w:val="24"/>
+          <w:szCs w:val="24"/>
+        </w:rPr>
+      </w:pPr>
+      <w:r>
+        <w:rPr>
+          <w:sz w:val="24"/>
+          <w:szCs w:val="24"/>
         </w:rPr>
         <w:t>Öffentliche Interfaces</w:t>
       </w:r>
@@ -383,11 +412,13 @@
         </w:numPr>
         <w:rPr>
           <w:sz w:val="24"/>
-        </w:rPr>
-      </w:pPr>
-      <w:r>
-        <w:rPr>
-          <w:sz w:val="24"/>
+          <w:szCs w:val="24"/>
+        </w:rPr>
+      </w:pPr>
+      <w:r>
+        <w:rPr>
+          <w:sz w:val="24"/>
+          <w:szCs w:val="24"/>
         </w:rPr>
         <w:t>Private Implementierungen</w:t>
       </w:r>
@@ -396,6 +427,7 @@
       <w:pPr>
         <w:rPr>
           <w:sz w:val="24"/>
+          <w:szCs w:val="24"/>
         </w:rPr>
       </w:pPr>
     </w:p>
@@ -404,12 +436,14 @@
         <w:rPr>
           <w:b/>
           <w:sz w:val="24"/>
+          <w:szCs w:val="24"/>
         </w:rPr>
       </w:pPr>
       <w:r>
         <w:rPr>
           <w:b/>
           <w:sz w:val="24"/>
+          <w:szCs w:val="24"/>
         </w:rPr>
         <w:t>Konkrete Anwendungen</w:t>
       </w:r>
@@ -423,24 +457,28 @@
         </w:numPr>
         <w:rPr>
           <w:sz w:val="24"/>
+          <w:szCs w:val="24"/>
         </w:rPr>
       </w:pPr>
       <w:proofErr w:type="spellStart"/>
       <w:r>
         <w:rPr>
           <w:sz w:val="24"/>
+          <w:szCs w:val="24"/>
         </w:rPr>
         <w:t>Inte</w:t>
       </w:r>
       <w:r>
         <w:rPr>
           <w:sz w:val="24"/>
+          <w:szCs w:val="24"/>
         </w:rPr>
         <w:t>r</w:t>
       </w:r>
       <w:r>
         <w:rPr>
           <w:sz w:val="24"/>
+          <w:szCs w:val="24"/>
         </w:rPr>
         <w:t>Views</w:t>
       </w:r>
@@ -455,11 +493,13 @@
         </w:numPr>
         <w:rPr>
           <w:sz w:val="24"/>
-        </w:rPr>
-      </w:pPr>
-      <w:r>
-        <w:rPr>
-          <w:sz w:val="24"/>
+          <w:szCs w:val="24"/>
+        </w:rPr>
+      </w:pPr>
+      <w:r>
+        <w:rPr>
+          <w:sz w:val="24"/>
+          <w:szCs w:val="24"/>
         </w:rPr>
         <w:t xml:space="preserve">Sammlung von </w:t>
       </w:r>
@@ -467,6 +507,7 @@
       <w:r>
         <w:rPr>
           <w:sz w:val="24"/>
+          <w:szCs w:val="24"/>
         </w:rPr>
         <w:t>Application</w:t>
       </w:r>
@@ -474,6 +515,7 @@
       <w:r>
         <w:rPr>
           <w:sz w:val="24"/>
+          <w:szCs w:val="24"/>
         </w:rPr>
         <w:t xml:space="preserve"> Frameworks</w:t>
       </w:r>
@@ -487,11 +529,13 @@
         </w:numPr>
         <w:rPr>
           <w:sz w:val="24"/>
-        </w:rPr>
-      </w:pPr>
-      <w:r>
-        <w:rPr>
-          <w:sz w:val="24"/>
+          <w:szCs w:val="24"/>
+        </w:rPr>
+      </w:pPr>
+      <w:r>
+        <w:rPr>
+          <w:sz w:val="24"/>
+          <w:szCs w:val="24"/>
         </w:rPr>
         <w:t>Entwickeln von benutzerdefinierten, grafischen Editoren</w:t>
       </w:r>
@@ -505,11 +549,13 @@
         </w:numPr>
         <w:rPr>
           <w:sz w:val="24"/>
-        </w:rPr>
-      </w:pPr>
-      <w:r>
-        <w:rPr>
-          <w:sz w:val="24"/>
+          <w:szCs w:val="24"/>
+        </w:rPr>
+      </w:pPr>
+      <w:r>
+        <w:rPr>
+          <w:sz w:val="24"/>
+          <w:szCs w:val="24"/>
         </w:rPr>
         <w:t xml:space="preserve">Abstrakte </w:t>
       </w:r>
@@ -517,6 +563,7 @@
       <w:r>
         <w:rPr>
           <w:sz w:val="24"/>
+          <w:szCs w:val="24"/>
         </w:rPr>
         <w:t>Factories</w:t>
       </w:r>
@@ -524,6 +571,7 @@
       <w:r>
         <w:rPr>
           <w:sz w:val="24"/>
+          <w:szCs w:val="24"/>
         </w:rPr>
         <w:t xml:space="preserve"> zur Erzeugung der UI-Elemente</w:t>
       </w:r>
@@ -537,11 +585,13 @@
         </w:numPr>
         <w:rPr>
           <w:sz w:val="24"/>
-        </w:rPr>
-      </w:pPr>
-      <w:r>
-        <w:rPr>
-          <w:sz w:val="24"/>
+          <w:szCs w:val="24"/>
+        </w:rPr>
+      </w:pPr>
+      <w:r>
+        <w:rPr>
+          <w:sz w:val="24"/>
+          <w:szCs w:val="24"/>
         </w:rPr>
         <w:t xml:space="preserve">Verschiedene </w:t>
       </w:r>
@@ -549,6 +599,7 @@
       <w:r>
         <w:rPr>
           <w:sz w:val="24"/>
+          <w:szCs w:val="24"/>
         </w:rPr>
         <w:t>Themes</w:t>
       </w:r>
@@ -556,6 +607,7 @@
       <w:r>
         <w:rPr>
           <w:sz w:val="24"/>
+          <w:szCs w:val="24"/>
         </w:rPr>
         <w:t xml:space="preserve"> z.B.</w:t>
       </w:r>
@@ -569,11 +621,13 @@
         </w:numPr>
         <w:rPr>
           <w:sz w:val="24"/>
-        </w:rPr>
-      </w:pPr>
-      <w:r>
-        <w:rPr>
-          <w:sz w:val="24"/>
+          <w:szCs w:val="24"/>
+        </w:rPr>
+      </w:pPr>
+      <w:r>
+        <w:rPr>
+          <w:sz w:val="24"/>
+          <w:szCs w:val="24"/>
         </w:rPr>
         <w:t>Abstrakte Factory für das Layout</w:t>
       </w:r>
@@ -587,11 +641,13 @@
         </w:numPr>
         <w:rPr>
           <w:sz w:val="24"/>
-        </w:rPr>
-      </w:pPr>
-      <w:r>
-        <w:rPr>
-          <w:sz w:val="24"/>
+          <w:szCs w:val="24"/>
+        </w:rPr>
+      </w:pPr>
+      <w:r>
+        <w:rPr>
+          <w:sz w:val="24"/>
+          <w:szCs w:val="24"/>
         </w:rPr>
         <w:t>Horizontale oder vertikale Orientierung der Elemente</w:t>
       </w:r>
@@ -605,11 +661,13 @@
         </w:numPr>
         <w:rPr>
           <w:sz w:val="24"/>
-        </w:rPr>
-      </w:pPr>
-      <w:r>
-        <w:rPr>
-          <w:sz w:val="24"/>
+          <w:szCs w:val="24"/>
+        </w:rPr>
+      </w:pPr>
+      <w:r>
+        <w:rPr>
+          <w:sz w:val="24"/>
+          <w:szCs w:val="24"/>
         </w:rPr>
         <w:t>ET++</w:t>
       </w:r>
@@ -623,11 +681,13 @@
         </w:numPr>
         <w:rPr>
           <w:sz w:val="24"/>
-        </w:rPr>
-      </w:pPr>
-      <w:r>
-        <w:rPr>
-          <w:sz w:val="24"/>
+          <w:szCs w:val="24"/>
+        </w:rPr>
+      </w:pPr>
+      <w:r>
+        <w:rPr>
+          <w:sz w:val="24"/>
+          <w:szCs w:val="24"/>
         </w:rPr>
         <w:t>Von Erich Gamma</w:t>
       </w:r>
@@ -641,12 +701,14 @@
         </w:numPr>
         <w:rPr>
           <w:sz w:val="24"/>
+          <w:szCs w:val="24"/>
         </w:rPr>
       </w:pPr>
       <w:proofErr w:type="spellStart"/>
       <w:r>
         <w:rPr>
           <w:sz w:val="24"/>
+          <w:szCs w:val="24"/>
         </w:rPr>
         <w:t>Application</w:t>
       </w:r>
@@ -654,6 +716,7 @@
       <w:r>
         <w:rPr>
           <w:sz w:val="24"/>
+          <w:szCs w:val="24"/>
         </w:rPr>
         <w:t xml:space="preserve"> Framework</w:t>
       </w:r>
@@ -667,11 +730,13 @@
         </w:numPr>
         <w:rPr>
           <w:sz w:val="24"/>
-        </w:rPr>
-      </w:pPr>
-      <w:r>
-        <w:rPr>
-          <w:sz w:val="24"/>
+          <w:szCs w:val="24"/>
+        </w:rPr>
+      </w:pPr>
+      <w:r>
+        <w:rPr>
+          <w:sz w:val="24"/>
+          <w:szCs w:val="24"/>
         </w:rPr>
         <w:t>Entwickeln von Applikationen mit</w:t>
       </w:r>
@@ -685,11 +750,13 @@
         </w:numPr>
         <w:rPr>
           <w:sz w:val="24"/>
-        </w:rPr>
-      </w:pPr>
-      <w:r>
-        <w:rPr>
-          <w:sz w:val="24"/>
+          <w:szCs w:val="24"/>
+        </w:rPr>
+      </w:pPr>
+      <w:r>
+        <w:rPr>
+          <w:sz w:val="24"/>
+          <w:szCs w:val="24"/>
         </w:rPr>
         <w:t>interaktiver Benutzerschnittstelle</w:t>
       </w:r>
@@ -703,11 +770,13 @@
         </w:numPr>
         <w:rPr>
           <w:sz w:val="24"/>
-        </w:rPr>
-      </w:pPr>
-      <w:r>
-        <w:rPr>
-          <w:sz w:val="24"/>
+          <w:szCs w:val="24"/>
+        </w:rPr>
+      </w:pPr>
+      <w:r>
+        <w:rPr>
+          <w:sz w:val="24"/>
+          <w:szCs w:val="24"/>
         </w:rPr>
         <w:t>Textueller und grafischer Darstellung von Daten</w:t>
       </w:r>
@@ -721,40 +790,102 @@
         </w:numPr>
         <w:rPr>
           <w:sz w:val="24"/>
-        </w:rPr>
-      </w:pPr>
-      <w:r>
-        <w:rPr>
-          <w:sz w:val="24"/>
-        </w:rPr>
-        <w:t xml:space="preserve">Baumeditor, </w:t>
+          <w:szCs w:val="24"/>
+        </w:rPr>
+      </w:pPr>
+      <w:r>
+        <w:rPr>
+          <w:sz w:val="24"/>
+          <w:szCs w:val="24"/>
+        </w:rPr>
+        <w:t>Baumeditor, Sprea</w:t>
+      </w:r>
+      <w:r>
+        <w:rPr>
+          <w:sz w:val="24"/>
+          <w:szCs w:val="24"/>
+        </w:rPr>
+        <w:t>d</w:t>
+      </w:r>
+      <w:r>
+        <w:rPr>
+          <w:sz w:val="24"/>
+          <w:szCs w:val="24"/>
+        </w:rPr>
+        <w:t>sheets, CASE-Tools, …</w:t>
+      </w:r>
+    </w:p>
+    <w:p>
+      <w:pPr>
+        <w:pStyle w:val="Listenabsatz"/>
+        <w:numPr>
+          <w:ilvl w:val="1"/>
+          <w:numId w:val="3"/>
+        </w:numPr>
+        <w:rPr>
+          <w:sz w:val="24"/>
+          <w:szCs w:val="24"/>
+        </w:rPr>
+      </w:pPr>
+      <w:r>
+        <w:rPr>
+          <w:sz w:val="24"/>
+          <w:szCs w:val="24"/>
+        </w:rPr>
+        <w:t xml:space="preserve">Abstract Factory </w:t>
+      </w:r>
+      <w:r>
+        <w:rPr>
+          <w:sz w:val="24"/>
+          <w:szCs w:val="24"/>
+        </w:rPr>
+        <w:t>zur Portabilität zwischen verschiedenen Fenstersystemen</w:t>
+      </w:r>
+      <w:r>
+        <w:rPr>
+          <w:sz w:val="24"/>
+          <w:szCs w:val="24"/>
+        </w:rPr>
+        <w:t xml:space="preserve"> (z.B. X11 unter Windows und </w:t>
       </w:r>
       <w:proofErr w:type="spellStart"/>
       <w:r>
         <w:rPr>
           <w:sz w:val="24"/>
-        </w:rPr>
-        <w:t>Spreasheets</w:t>
+          <w:szCs w:val="24"/>
+        </w:rPr>
+        <w:t>SunView</w:t>
       </w:r>
       <w:proofErr w:type="spellEnd"/>
       <w:r>
         <w:rPr>
           <w:sz w:val="24"/>
-        </w:rPr>
-        <w:t>, CASE-Tools, …</w:t>
-      </w:r>
-    </w:p>
-    <w:p>
-      <w:pPr>
-        <w:rPr>
-          <w:sz w:val="24"/>
-        </w:rPr>
-      </w:pPr>
-    </w:p>
-    <w:p>
-      <w:pPr>
-        <w:rPr>
-          <w:sz w:val="24"/>
+          <w:szCs w:val="24"/>
+        </w:rPr>
+        <w:t xml:space="preserve"> in UNIX)</w:t>
+      </w:r>
+    </w:p>
+    <w:p>
+      <w:pPr>
+        <w:rPr>
+          <w:sz w:val="24"/>
+          <w:szCs w:val="24"/>
+        </w:rPr>
+      </w:pPr>
+    </w:p>
+    <w:p>
+      <w:pPr>
+        <w:rPr>
+          <w:sz w:val="24"/>
+          <w:szCs w:val="24"/>
+        </w:rPr>
+      </w:pPr>
+    </w:p>
+    <w:p>
+      <w:pPr>
+        <w:rPr>
+          <w:sz w:val="24"/>
+          <w:szCs w:val="24"/>
         </w:rPr>
       </w:pPr>
     </w:p>
@@ -763,14 +894,15 @@
         <w:rPr>
           <w:b/>
           <w:sz w:val="24"/>
+          <w:szCs w:val="24"/>
         </w:rPr>
       </w:pPr>
       <w:r>
         <w:rPr>
           <w:b/>
           <w:sz w:val="24"/>
-        </w:rPr>
-        <w:lastRenderedPageBreak/>
+          <w:szCs w:val="24"/>
+        </w:rPr>
         <w:t>Verwendete Patterns in der Abstract Factory</w:t>
       </w:r>
     </w:p>
@@ -797,12 +929,14 @@
               <w:rPr>
                 <w:b/>
                 <w:sz w:val="24"/>
+                <w:szCs w:val="24"/>
               </w:rPr>
             </w:pPr>
             <w:r>
               <w:rPr>
                 <w:b/>
                 <w:sz w:val="24"/>
+                <w:szCs w:val="24"/>
               </w:rPr>
               <w:t>Factory Method oder Prototype</w:t>
             </w:r>
@@ -818,12 +952,14 @@
               <w:rPr>
                 <w:b/>
                 <w:sz w:val="24"/>
+                <w:szCs w:val="24"/>
               </w:rPr>
             </w:pPr>
             <w:r>
               <w:rPr>
                 <w:b/>
                 <w:sz w:val="24"/>
+                <w:szCs w:val="24"/>
               </w:rPr>
               <w:t>Singleton</w:t>
             </w:r>
@@ -840,11 +976,13 @@
               <w:jc w:val="center"/>
               <w:rPr>
                 <w:sz w:val="24"/>
+                <w:szCs w:val="24"/>
               </w:rPr>
             </w:pPr>
             <w:r>
               <w:rPr>
                 <w:sz w:val="24"/>
+                <w:szCs w:val="24"/>
               </w:rPr>
               <w:t>Factory Method erzeugt konkrete Klassen</w:t>
             </w:r>
@@ -859,11 +997,13 @@
               <w:jc w:val="center"/>
               <w:rPr>
                 <w:sz w:val="24"/>
+                <w:szCs w:val="24"/>
               </w:rPr>
             </w:pPr>
             <w:r>
               <w:rPr>
                 <w:sz w:val="24"/>
+                <w:szCs w:val="24"/>
               </w:rPr>
               <w:t xml:space="preserve">Konkrete Factory hat Prototypenobjekte und erzeugt neue Objekte durch Klonen des </w:t>
             </w:r>
@@ -871,6 +1011,7 @@
             <w:r>
               <w:rPr>
                 <w:sz w:val="24"/>
+                <w:szCs w:val="24"/>
               </w:rPr>
               <w:t>Protoypen</w:t>
             </w:r>
@@ -886,11 +1027,13 @@
               <w:jc w:val="center"/>
               <w:rPr>
                 <w:sz w:val="24"/>
+                <w:szCs w:val="24"/>
               </w:rPr>
             </w:pPr>
             <w:r>
               <w:rPr>
                 <w:sz w:val="24"/>
+                <w:szCs w:val="24"/>
               </w:rPr>
               <w:t>Normalerweise nur eine abstrakte Factory pro Objektgruppe</w:t>
             </w:r>
@@ -902,6 +1045,7 @@
       <w:pPr>
         <w:rPr>
           <w:sz w:val="24"/>
+          <w:szCs w:val="24"/>
         </w:rPr>
       </w:pPr>
     </w:p>
@@ -910,12 +1054,14 @@
         <w:rPr>
           <w:b/>
           <w:sz w:val="24"/>
+          <w:szCs w:val="24"/>
         </w:rPr>
       </w:pPr>
       <w:r>
         <w:rPr>
           <w:b/>
           <w:sz w:val="24"/>
+          <w:szCs w:val="24"/>
         </w:rPr>
         <w:t>Komponenten</w:t>
       </w:r>
@@ -923,6 +1069,7 @@
         <w:rPr>
           <w:b/>
           <w:sz w:val="24"/>
+          <w:szCs w:val="24"/>
         </w:rPr>
         <w:t xml:space="preserve"> und UML</w:t>
       </w:r>
@@ -936,11 +1083,13 @@
         </w:numPr>
         <w:rPr>
           <w:sz w:val="24"/>
-        </w:rPr>
-      </w:pPr>
-      <w:r>
-        <w:rPr>
-          <w:sz w:val="24"/>
+          <w:szCs w:val="24"/>
+        </w:rPr>
+      </w:pPr>
+      <w:r>
+        <w:rPr>
+          <w:sz w:val="24"/>
+          <w:szCs w:val="24"/>
         </w:rPr>
         <w:t>Factory</w:t>
       </w:r>
@@ -954,11 +1103,13 @@
         </w:numPr>
         <w:rPr>
           <w:sz w:val="24"/>
-        </w:rPr>
-      </w:pPr>
-      <w:r>
-        <w:rPr>
-          <w:sz w:val="24"/>
+          <w:szCs w:val="24"/>
+        </w:rPr>
+      </w:pPr>
+      <w:r>
+        <w:rPr>
+          <w:sz w:val="24"/>
+          <w:szCs w:val="24"/>
         </w:rPr>
         <w:t xml:space="preserve">Interface </w:t>
       </w:r>
@@ -966,6 +1117,7 @@
       <w:r>
         <w:rPr>
           <w:sz w:val="24"/>
+          <w:szCs w:val="24"/>
         </w:rPr>
         <w:t>AbstractFactory</w:t>
       </w:r>
@@ -980,6 +1132,7 @@
         </w:numPr>
         <w:rPr>
           <w:sz w:val="24"/>
+          <w:szCs w:val="24"/>
           <w:lang w:val="en-GB"/>
         </w:rPr>
       </w:pPr>
@@ -987,6 +1140,7 @@
       <w:r>
         <w:rPr>
           <w:sz w:val="24"/>
+          <w:szCs w:val="24"/>
           <w:lang w:val="en-GB"/>
         </w:rPr>
         <w:t>Konkrete</w:t>
@@ -995,6 +1149,7 @@
       <w:r>
         <w:rPr>
           <w:sz w:val="24"/>
+          <w:szCs w:val="24"/>
           <w:lang w:val="en-GB"/>
         </w:rPr>
         <w:t xml:space="preserve"> Factory – </w:t>
@@ -1003,6 +1158,7 @@
       <w:r>
         <w:rPr>
           <w:sz w:val="24"/>
+          <w:szCs w:val="24"/>
           <w:lang w:val="en-GB"/>
         </w:rPr>
         <w:t>implementiert</w:t>
@@ -1011,45 +1167,43 @@
       <w:r>
         <w:rPr>
           <w:sz w:val="24"/>
+          <w:szCs w:val="24"/>
           <w:lang w:val="en-GB"/>
         </w:rPr>
-        <w:t xml:space="preserve"> Abstract Fact</w:t>
-      </w:r>
-      <w:r>
-        <w:rPr>
-          <w:sz w:val="24"/>
+        <w:t xml:space="preserve"> Abstract Factory (</w:t>
+      </w:r>
+      <w:proofErr w:type="spellStart"/>
+      <w:r>
+        <w:rPr>
+          <w:sz w:val="24"/>
+          <w:szCs w:val="24"/>
           <w:lang w:val="en-GB"/>
         </w:rPr>
-        <w:t>ory (</w:t>
+        <w:t>VehicleFactory</w:t>
+      </w:r>
+      <w:proofErr w:type="spellEnd"/>
+      <w:r>
+        <w:rPr>
+          <w:sz w:val="24"/>
+          <w:szCs w:val="24"/>
+          <w:lang w:val="en-GB"/>
+        </w:rPr>
+        <w:t xml:space="preserve"> implements </w:t>
       </w:r>
       <w:proofErr w:type="spellStart"/>
       <w:r>
         <w:rPr>
           <w:sz w:val="24"/>
+          <w:szCs w:val="24"/>
           <w:lang w:val="en-GB"/>
         </w:rPr>
-        <w:t>VehicleFactory</w:t>
+        <w:t>AbstractFactory</w:t>
       </w:r>
       <w:proofErr w:type="spellEnd"/>
       <w:r>
         <w:rPr>
           <w:sz w:val="24"/>
-          <w:lang w:val="en-GB"/>
-        </w:rPr>
-        <w:t xml:space="preserve"> implements </w:t>
-      </w:r>
-      <w:proofErr w:type="spellStart"/>
-      <w:r>
-        <w:rPr>
-          <w:sz w:val="24"/>
-          <w:lang w:val="en-GB"/>
-        </w:rPr>
-        <w:t>AbstractFactory</w:t>
-      </w:r>
-      <w:proofErr w:type="spellEnd"/>
-      <w:r>
-        <w:rPr>
-          <w:sz w:val="24"/>
+          <w:szCs w:val="24"/>
           <w:lang w:val="en-GB"/>
         </w:rPr>
         <w:t>)</w:t>
@@ -1064,11 +1218,13 @@
         </w:numPr>
         <w:rPr>
           <w:sz w:val="24"/>
-        </w:rPr>
-      </w:pPr>
-      <w:r>
-        <w:rPr>
-          <w:sz w:val="24"/>
+          <w:szCs w:val="24"/>
+        </w:rPr>
+      </w:pPr>
+      <w:r>
+        <w:rPr>
+          <w:sz w:val="24"/>
+          <w:szCs w:val="24"/>
         </w:rPr>
         <w:t>Zu erzeugende Objekte</w:t>
       </w:r>
@@ -1082,17 +1238,20 @@
         </w:numPr>
         <w:rPr>
           <w:sz w:val="24"/>
-        </w:rPr>
-      </w:pPr>
-      <w:r>
-        <w:rPr>
-          <w:sz w:val="24"/>
+          <w:szCs w:val="24"/>
+        </w:rPr>
+      </w:pPr>
+      <w:r>
+        <w:rPr>
+          <w:sz w:val="24"/>
+          <w:szCs w:val="24"/>
         </w:rPr>
         <w:t>Interface mit gemeinsamen Eigenschaften</w:t>
       </w:r>
       <w:r>
         <w:rPr>
           <w:sz w:val="24"/>
+          <w:szCs w:val="24"/>
         </w:rPr>
         <w:t xml:space="preserve"> (Vehicle)</w:t>
       </w:r>
@@ -1106,17 +1265,20 @@
         </w:numPr>
         <w:rPr>
           <w:sz w:val="24"/>
-        </w:rPr>
-      </w:pPr>
-      <w:r>
-        <w:rPr>
-          <w:sz w:val="24"/>
+          <w:szCs w:val="24"/>
+        </w:rPr>
+      </w:pPr>
+      <w:r>
+        <w:rPr>
+          <w:sz w:val="24"/>
+          <w:szCs w:val="24"/>
         </w:rPr>
         <w:t>Konkrete Klassen – implementieren Interface</w:t>
       </w:r>
       <w:r>
         <w:rPr>
           <w:sz w:val="24"/>
+          <w:szCs w:val="24"/>
         </w:rPr>
         <w:t xml:space="preserve"> (Car </w:t>
       </w:r>
@@ -1124,6 +1286,7 @@
       <w:r>
         <w:rPr>
           <w:sz w:val="24"/>
+          <w:szCs w:val="24"/>
         </w:rPr>
         <w:t>implements</w:t>
       </w:r>
@@ -1131,6 +1294,7 @@
       <w:r>
         <w:rPr>
           <w:sz w:val="24"/>
+          <w:szCs w:val="24"/>
         </w:rPr>
         <w:t xml:space="preserve"> Vehicle)</w:t>
       </w:r>
@@ -1144,30 +1308,21 @@
         </w:numPr>
         <w:rPr>
           <w:sz w:val="24"/>
-        </w:rPr>
-      </w:pPr>
-      <w:r>
-        <w:rPr>
-          <w:sz w:val="24"/>
-        </w:rPr>
-        <w:t xml:space="preserve">Optional: </w:t>
-      </w:r>
-      <w:r>
-        <w:rPr>
-          <w:sz w:val="24"/>
-        </w:rPr>
-        <w:t>Factory Producer, der die abstrakte</w:t>
-      </w:r>
-      <w:r>
-        <w:rPr>
-          <w:sz w:val="24"/>
-        </w:rPr>
-        <w:t xml:space="preserve">n </w:t>
+          <w:szCs w:val="24"/>
+        </w:rPr>
+      </w:pPr>
+      <w:r>
+        <w:rPr>
+          <w:sz w:val="24"/>
+          <w:szCs w:val="24"/>
+        </w:rPr>
+        <w:t xml:space="preserve">Optional: Factory Producer, der die abstrakten </w:t>
       </w:r>
       <w:proofErr w:type="spellStart"/>
       <w:r>
         <w:rPr>
           <w:sz w:val="24"/>
+          <w:szCs w:val="24"/>
         </w:rPr>
         <w:t>Factories</w:t>
       </w:r>
@@ -1175,6 +1330,7 @@
       <w:r>
         <w:rPr>
           <w:sz w:val="24"/>
+          <w:szCs w:val="24"/>
         </w:rPr>
         <w:t xml:space="preserve"> erzeugt</w:t>
       </w:r>
@@ -1183,12 +1339,14 @@
       <w:pPr>
         <w:rPr>
           <w:sz w:val="24"/>
+          <w:szCs w:val="24"/>
         </w:rPr>
       </w:pPr>
       <w:r>
         <w:rPr>
           <w:noProof/>
           <w:sz w:val="24"/>
+          <w:szCs w:val="24"/>
         </w:rPr>
         <w:drawing>
           <wp:inline distT="0" distB="0" distL="0" distR="0" wp14:anchorId="0F0ED830" wp14:editId="7795B27D">
@@ -1254,6 +1412,7 @@
       <w:pPr>
         <w:rPr>
           <w:sz w:val="24"/>
+          <w:szCs w:val="24"/>
         </w:rPr>
       </w:pPr>
     </w:p>
@@ -1262,12 +1421,14 @@
         <w:rPr>
           <w:b/>
           <w:sz w:val="24"/>
+          <w:szCs w:val="24"/>
         </w:rPr>
       </w:pPr>
       <w:r>
         <w:rPr>
           <w:b/>
           <w:sz w:val="24"/>
+          <w:szCs w:val="24"/>
         </w:rPr>
         <w:t>Vor-</w:t>
       </w:r>
@@ -1275,6 +1436,7 @@
         <w:rPr>
           <w:b/>
           <w:sz w:val="24"/>
+          <w:szCs w:val="24"/>
         </w:rPr>
         <w:t xml:space="preserve"> und Nachteile</w:t>
       </w:r>
@@ -1299,11 +1461,13 @@
               <w:jc w:val="center"/>
               <w:rPr>
                 <w:sz w:val="24"/>
+                <w:szCs w:val="24"/>
               </w:rPr>
             </w:pPr>
             <w:r>
               <w:rPr>
                 <w:sz w:val="24"/>
+                <w:szCs w:val="24"/>
               </w:rPr>
               <w:t>Vorteile</w:t>
             </w:r>
@@ -1318,11 +1482,13 @@
               <w:jc w:val="center"/>
               <w:rPr>
                 <w:sz w:val="24"/>
+                <w:szCs w:val="24"/>
               </w:rPr>
             </w:pPr>
             <w:r>
               <w:rPr>
                 <w:sz w:val="24"/>
+                <w:szCs w:val="24"/>
               </w:rPr>
               <w:t>Nachteile</w:t>
             </w:r>
@@ -1339,11 +1505,13 @@
               <w:jc w:val="center"/>
               <w:rPr>
                 <w:sz w:val="24"/>
+                <w:szCs w:val="24"/>
               </w:rPr>
             </w:pPr>
             <w:r>
               <w:rPr>
                 <w:sz w:val="24"/>
+                <w:szCs w:val="24"/>
               </w:rPr>
               <w:t>Isolation konkreter Klassen</w:t>
             </w:r>
@@ -1353,11 +1521,13 @@
               <w:jc w:val="center"/>
               <w:rPr>
                 <w:sz w:val="24"/>
+                <w:szCs w:val="24"/>
               </w:rPr>
             </w:pPr>
             <w:r>
               <w:rPr>
                 <w:sz w:val="24"/>
+                <w:szCs w:val="24"/>
               </w:rPr>
               <w:t>Einfaches Tauschen der Objekte</w:t>
             </w:r>
@@ -1367,11 +1537,13 @@
               <w:jc w:val="center"/>
               <w:rPr>
                 <w:sz w:val="24"/>
+                <w:szCs w:val="24"/>
               </w:rPr>
             </w:pPr>
             <w:r>
               <w:rPr>
                 <w:sz w:val="24"/>
+                <w:szCs w:val="24"/>
               </w:rPr>
               <w:t>Konsistenz der Objekte</w:t>
             </w:r>
@@ -1386,11 +1558,13 @@
               <w:jc w:val="center"/>
               <w:rPr>
                 <w:sz w:val="24"/>
+                <w:szCs w:val="24"/>
               </w:rPr>
             </w:pPr>
             <w:r>
               <w:rPr>
                 <w:sz w:val="24"/>
+                <w:szCs w:val="24"/>
               </w:rPr>
               <w:t>Erweiterbarkeit aufwändig</w:t>
             </w:r>
@@ -1400,11 +1574,13 @@
               <w:jc w:val="center"/>
               <w:rPr>
                 <w:sz w:val="24"/>
+                <w:szCs w:val="24"/>
               </w:rPr>
             </w:pPr>
             <w:r>
               <w:rPr>
                 <w:sz w:val="24"/>
+                <w:szCs w:val="24"/>
               </w:rPr>
               <w:t>Lesbarkeit erschwert</w:t>
             </w:r>
@@ -1414,11 +1590,13 @@
               <w:jc w:val="center"/>
               <w:rPr>
                 <w:sz w:val="24"/>
+                <w:szCs w:val="24"/>
               </w:rPr>
             </w:pPr>
             <w:r>
               <w:rPr>
                 <w:sz w:val="24"/>
+                <w:szCs w:val="24"/>
               </w:rPr>
               <w:t xml:space="preserve">Bei falscher Nutzung: „Anti </w:t>
             </w:r>
@@ -1426,6 +1604,7 @@
             <w:r>
               <w:rPr>
                 <w:sz w:val="24"/>
+                <w:szCs w:val="24"/>
               </w:rPr>
               <w:t>pattern</w:t>
             </w:r>
@@ -1433,6 +1612,7 @@
             <w:r>
               <w:rPr>
                 <w:sz w:val="24"/>
+                <w:szCs w:val="24"/>
               </w:rPr>
               <w:t>“</w:t>
             </w:r>
@@ -1444,20 +1624,7 @@
       <w:pPr>
         <w:rPr>
           <w:sz w:val="24"/>
-        </w:rPr>
-      </w:pPr>
-    </w:p>
-    <w:p>
-      <w:pPr>
-        <w:rPr>
-          <w:sz w:val="24"/>
-        </w:rPr>
-      </w:pPr>
-    </w:p>
-    <w:p>
-      <w:pPr>
-        <w:rPr>
-          <w:sz w:val="24"/>
+          <w:szCs w:val="24"/>
         </w:rPr>
       </w:pPr>
     </w:p>
@@ -1466,12 +1633,16 @@
         <w:rPr>
           <w:b/>
           <w:sz w:val="24"/>
-        </w:rPr>
-      </w:pPr>
+          <w:szCs w:val="24"/>
+        </w:rPr>
+      </w:pPr>
+      <w:bookmarkStart w:id="0" w:name="_GoBack"/>
+      <w:bookmarkEnd w:id="0"/>
       <w:r>
         <w:rPr>
           <w:b/>
           <w:sz w:val="24"/>
+          <w:szCs w:val="24"/>
         </w:rPr>
         <w:lastRenderedPageBreak/>
         <w:t>Beispiel: Fahrzeug- und Kundenverwaltung, Durchführung von Verkäufen</w:t>
@@ -1482,12 +1653,14 @@
         <w:rPr>
           <w:b/>
           <w:sz w:val="24"/>
+          <w:szCs w:val="24"/>
         </w:rPr>
       </w:pPr>
       <w:r>
         <w:rPr>
           <w:b/>
           <w:sz w:val="24"/>
+          <w:szCs w:val="24"/>
         </w:rPr>
         <w:tab/>
         <w:t>Allgemeine Information</w:t>
@@ -1497,115 +1670,132 @@
       <w:pPr>
         <w:rPr>
           <w:sz w:val="24"/>
-        </w:rPr>
-      </w:pPr>
-      <w:r>
-        <w:rPr>
-          <w:sz w:val="24"/>
+          <w:szCs w:val="24"/>
+        </w:rPr>
+      </w:pPr>
+      <w:r>
+        <w:rPr>
+          <w:sz w:val="24"/>
+          <w:szCs w:val="24"/>
         </w:rPr>
         <w:t>Das selbst implementierte Beispiele beinhaltet Funktionalitäten zur Verwaltung von Fahrzeugen, Kunden und den Verkäufen von Fahrzeugen zwischen den Kunden.</w:t>
       </w:r>
       <w:r>
         <w:rPr>
           <w:sz w:val="24"/>
+          <w:szCs w:val="24"/>
+        </w:rPr>
+        <w:t xml:space="preserve"> Die abstrakte Factory erzeugt dabei die konkreten </w:t>
+      </w:r>
+      <w:proofErr w:type="spellStart"/>
+      <w:r>
+        <w:rPr>
+          <w:sz w:val="24"/>
+          <w:szCs w:val="24"/>
+        </w:rPr>
+        <w:t>Factories</w:t>
+      </w:r>
+      <w:proofErr w:type="spellEnd"/>
+      <w:r>
+        <w:rPr>
+          <w:sz w:val="24"/>
+          <w:szCs w:val="24"/>
         </w:rPr>
         <w:t xml:space="preserve"> </w:t>
       </w:r>
-      <w:r>
-        <w:rPr>
-          <w:sz w:val="24"/>
-        </w:rPr>
-        <w:t xml:space="preserve">Die abstrakte Factory erzeugt dabei die konkreten </w:t>
-      </w:r>
       <w:proofErr w:type="spellStart"/>
       <w:r>
         <w:rPr>
-          <w:sz w:val="24"/>
-        </w:rPr>
-        <w:t>Factories</w:t>
+          <w:i/>
+          <w:sz w:val="24"/>
+          <w:szCs w:val="24"/>
+        </w:rPr>
+        <w:t>VehicleFactory</w:t>
       </w:r>
       <w:proofErr w:type="spellEnd"/>
       <w:r>
         <w:rPr>
-          <w:sz w:val="24"/>
+          <w:i/>
+          <w:sz w:val="24"/>
+          <w:szCs w:val="24"/>
+        </w:rPr>
+        <w:t>/</w:t>
+      </w:r>
+      <w:proofErr w:type="spellStart"/>
+      <w:r>
+        <w:rPr>
+          <w:i/>
+          <w:sz w:val="24"/>
+          <w:szCs w:val="24"/>
+        </w:rPr>
+        <w:t>SpecialVehicleFactory</w:t>
+      </w:r>
+      <w:proofErr w:type="spellEnd"/>
+      <w:r>
+        <w:rPr>
+          <w:sz w:val="24"/>
+          <w:szCs w:val="24"/>
+        </w:rPr>
+        <w:t xml:space="preserve"> und </w:t>
+      </w:r>
+      <w:proofErr w:type="spellStart"/>
+      <w:r>
+        <w:rPr>
+          <w:i/>
+          <w:sz w:val="24"/>
+          <w:szCs w:val="24"/>
+        </w:rPr>
+        <w:t>CustomerFactory</w:t>
+      </w:r>
+      <w:proofErr w:type="spellEnd"/>
+      <w:r>
+        <w:rPr>
+          <w:sz w:val="24"/>
+          <w:szCs w:val="24"/>
+        </w:rPr>
+        <w:t xml:space="preserve">. Alle Fahrzeuge implementieren das Interface </w:t>
+      </w:r>
+      <w:r>
+        <w:rPr>
+          <w:i/>
+          <w:sz w:val="24"/>
+          <w:szCs w:val="24"/>
+        </w:rPr>
+        <w:t>Vehicle</w:t>
+      </w:r>
+      <w:r>
+        <w:rPr>
+          <w:sz w:val="24"/>
+          <w:szCs w:val="24"/>
+        </w:rPr>
+        <w:t xml:space="preserve"> und alle Kunde</w:t>
+      </w:r>
+      <w:r>
+        <w:rPr>
+          <w:sz w:val="24"/>
+          <w:szCs w:val="24"/>
+        </w:rPr>
+        <w:t>n</w:t>
+      </w:r>
+      <w:r>
+        <w:rPr>
+          <w:sz w:val="24"/>
+          <w:szCs w:val="24"/>
         </w:rPr>
         <w:t xml:space="preserve"> </w:t>
       </w:r>
-      <w:proofErr w:type="spellStart"/>
       <w:r>
         <w:rPr>
           <w:i/>
           <w:sz w:val="24"/>
-        </w:rPr>
-        <w:t>VehicleFactory</w:t>
-      </w:r>
-      <w:proofErr w:type="spellEnd"/>
-      <w:r>
-        <w:rPr>
-          <w:i/>
-          <w:sz w:val="24"/>
-        </w:rPr>
-        <w:t>/</w:t>
-      </w:r>
-      <w:proofErr w:type="spellStart"/>
-      <w:r>
-        <w:rPr>
-          <w:i/>
-          <w:sz w:val="24"/>
-        </w:rPr>
-        <w:t>SpecialVehicleFactory</w:t>
-      </w:r>
-      <w:proofErr w:type="spellEnd"/>
-      <w:r>
-        <w:rPr>
-          <w:sz w:val="24"/>
-        </w:rPr>
-        <w:t xml:space="preserve"> und </w:t>
-      </w:r>
-      <w:proofErr w:type="spellStart"/>
-      <w:r>
-        <w:rPr>
-          <w:i/>
-          <w:sz w:val="24"/>
-        </w:rPr>
-        <w:t>CustomerFactory</w:t>
-      </w:r>
-      <w:proofErr w:type="spellEnd"/>
-      <w:r>
-        <w:rPr>
-          <w:sz w:val="24"/>
-        </w:rPr>
-        <w:t>. Alle Fahrzeuge im</w:t>
-      </w:r>
-      <w:r>
-        <w:rPr>
-          <w:sz w:val="24"/>
-        </w:rPr>
-        <w:t xml:space="preserve">plementieren das Interface </w:t>
-      </w:r>
-      <w:r>
-        <w:rPr>
-          <w:i/>
-          <w:sz w:val="24"/>
-        </w:rPr>
-        <w:t>Vehicle</w:t>
-      </w:r>
-      <w:r>
-        <w:rPr>
-          <w:sz w:val="24"/>
-        </w:rPr>
-        <w:t xml:space="preserve"> und alle Kunde </w:t>
-      </w:r>
-      <w:r>
-        <w:rPr>
-          <w:i/>
-          <w:sz w:val="24"/>
+          <w:szCs w:val="24"/>
         </w:rPr>
         <w:t>Customer</w:t>
       </w:r>
       <w:r>
         <w:rPr>
           <w:sz w:val="24"/>
+          <w:szCs w:val="24"/>
         </w:rPr>
         <w:t>.</w:t>
       </w:r>
@@ -1614,17 +1804,20 @@
       <w:pPr>
         <w:rPr>
           <w:sz w:val="24"/>
-        </w:rPr>
-      </w:pPr>
-      <w:r>
-        <w:rPr>
-          <w:sz w:val="24"/>
+          <w:szCs w:val="24"/>
+        </w:rPr>
+      </w:pPr>
+      <w:r>
+        <w:rPr>
+          <w:sz w:val="24"/>
+          <w:szCs w:val="24"/>
         </w:rPr>
         <w:t>Ein Fahrzeug kann ein Objekt von folgenden Klassen sein: PKW, LKW, Motorrad oder Traktor.</w:t>
       </w:r>
       <w:r>
         <w:rPr>
           <w:sz w:val="24"/>
+          <w:szCs w:val="24"/>
         </w:rPr>
         <w:br/>
         <w:t>Ein Kunde ist entweder eine Privatperson oder ein Unternehmen.</w:t>
@@ -1634,11 +1827,13 @@
       <w:pPr>
         <w:rPr>
           <w:sz w:val="24"/>
-        </w:rPr>
-      </w:pPr>
-      <w:r>
-        <w:rPr>
-          <w:sz w:val="24"/>
+          <w:szCs w:val="24"/>
+        </w:rPr>
+      </w:pPr>
+      <w:r>
+        <w:rPr>
+          <w:sz w:val="24"/>
+          <w:szCs w:val="24"/>
         </w:rPr>
         <w:t xml:space="preserve">Die Anwendung ist mittels ASP.NET </w:t>
       </w:r>
@@ -1646,6 +1841,7 @@
       <w:r>
         <w:rPr>
           <w:sz w:val="24"/>
+          <w:szCs w:val="24"/>
         </w:rPr>
         <w:t>Webforms</w:t>
       </w:r>
@@ -1653,6 +1849,7 @@
       <w:r>
         <w:rPr>
           <w:sz w:val="24"/>
+          <w:szCs w:val="24"/>
         </w:rPr>
         <w:t xml:space="preserve"> realisiert und hat einen direkten Zugriff auf die </w:t>
       </w:r>
@@ -1660,6 +1857,7 @@
       <w:r>
         <w:rPr>
           <w:sz w:val="24"/>
+          <w:szCs w:val="24"/>
         </w:rPr>
         <w:t>LocalDB</w:t>
       </w:r>
@@ -1667,12 +1865,14 @@
       <w:r>
         <w:rPr>
           <w:sz w:val="24"/>
+          <w:szCs w:val="24"/>
         </w:rPr>
         <w:t xml:space="preserve">-Instanz. </w:t>
       </w:r>
       <w:r>
         <w:rPr>
           <w:sz w:val="24"/>
+          <w:szCs w:val="24"/>
         </w:rPr>
         <w:t>Durch einen Chart werden die Gesamterlöse pro Kunde angezeigt.</w:t>
       </w:r>
@@ -1681,6 +1881,7 @@
       <w:pPr>
         <w:rPr>
           <w:sz w:val="24"/>
+          <w:szCs w:val="24"/>
         </w:rPr>
       </w:pPr>
     </w:p>
@@ -1690,12 +1891,14 @@
         <w:rPr>
           <w:b/>
           <w:sz w:val="24"/>
+          <w:szCs w:val="24"/>
         </w:rPr>
       </w:pPr>
       <w:r>
         <w:rPr>
           <w:b/>
           <w:sz w:val="24"/>
+          <w:szCs w:val="24"/>
         </w:rPr>
         <w:t>Daten</w:t>
       </w:r>
@@ -1703,6 +1906,7 @@
         <w:rPr>
           <w:b/>
           <w:sz w:val="24"/>
+          <w:szCs w:val="24"/>
         </w:rPr>
         <w:t>bank</w:t>
       </w:r>
@@ -1711,10 +1915,16 @@
       <w:pPr>
         <w:keepNext/>
         <w:jc w:val="center"/>
+        <w:rPr>
+          <w:sz w:val="24"/>
+          <w:szCs w:val="24"/>
+        </w:rPr>
       </w:pPr>
       <w:r>
         <w:rPr>
           <w:noProof/>
+          <w:sz w:val="24"/>
+          <w:szCs w:val="24"/>
         </w:rPr>
         <w:drawing>
           <wp:inline distT="0" distB="0" distL="0" distR="0" wp14:anchorId="1C691B34" wp14:editId="53A4BA35">
@@ -1757,32 +1967,60 @@
       <w:pPr>
         <w:pStyle w:val="Beschriftung"/>
         <w:jc w:val="center"/>
-      </w:pPr>
-      <w:r>
+        <w:rPr>
+          <w:sz w:val="24"/>
+          <w:szCs w:val="24"/>
+        </w:rPr>
+      </w:pPr>
+      <w:r>
+        <w:rPr>
+          <w:sz w:val="24"/>
+          <w:szCs w:val="24"/>
+        </w:rPr>
         <w:t xml:space="preserve">Abbildung </w:t>
       </w:r>
       <w:r>
+        <w:rPr>
+          <w:sz w:val="24"/>
+          <w:szCs w:val="24"/>
+        </w:rPr>
         <w:fldChar w:fldCharType="begin"/>
       </w:r>
       <w:r>
+        <w:rPr>
+          <w:sz w:val="24"/>
+          <w:szCs w:val="24"/>
+        </w:rPr>
         <w:instrText xml:space="preserve"> SEQ Abbildung \* ARABIC </w:instrText>
       </w:r>
       <w:r>
+        <w:rPr>
+          <w:sz w:val="24"/>
+          <w:szCs w:val="24"/>
+        </w:rPr>
         <w:fldChar w:fldCharType="separate"/>
       </w:r>
       <w:r>
         <w:rPr>
           <w:noProof/>
+          <w:sz w:val="24"/>
+          <w:szCs w:val="24"/>
         </w:rPr>
         <w:t>1</w:t>
       </w:r>
       <w:r>
         <w:rPr>
           <w:noProof/>
+          <w:sz w:val="24"/>
+          <w:szCs w:val="24"/>
         </w:rPr>
         <w:fldChar w:fldCharType="end"/>
       </w:r>
       <w:r>
+        <w:rPr>
+          <w:sz w:val="24"/>
+          <w:szCs w:val="24"/>
+        </w:rPr>
         <w:t xml:space="preserve"> Fahrzeugtabelle</w:t>
       </w:r>
     </w:p>
@@ -1790,10 +2028,16 @@
       <w:pPr>
         <w:keepNext/>
         <w:jc w:val="center"/>
+        <w:rPr>
+          <w:sz w:val="24"/>
+          <w:szCs w:val="24"/>
+        </w:rPr>
       </w:pPr>
       <w:r>
         <w:rPr>
           <w:noProof/>
+          <w:sz w:val="24"/>
+          <w:szCs w:val="24"/>
         </w:rPr>
         <w:drawing>
           <wp:inline distT="0" distB="0" distL="0" distR="0" wp14:anchorId="01DF83BB" wp14:editId="2DC4F35E">
@@ -1836,32 +2080,60 @@
       <w:pPr>
         <w:pStyle w:val="Beschriftung"/>
         <w:jc w:val="center"/>
-      </w:pPr>
-      <w:r>
+        <w:rPr>
+          <w:sz w:val="24"/>
+          <w:szCs w:val="24"/>
+        </w:rPr>
+      </w:pPr>
+      <w:r>
+        <w:rPr>
+          <w:sz w:val="24"/>
+          <w:szCs w:val="24"/>
+        </w:rPr>
         <w:t xml:space="preserve">Abbildung </w:t>
       </w:r>
       <w:r>
+        <w:rPr>
+          <w:sz w:val="24"/>
+          <w:szCs w:val="24"/>
+        </w:rPr>
         <w:fldChar w:fldCharType="begin"/>
       </w:r>
       <w:r>
+        <w:rPr>
+          <w:sz w:val="24"/>
+          <w:szCs w:val="24"/>
+        </w:rPr>
         <w:instrText xml:space="preserve"> SEQ Abbildung \* ARABIC </w:instrText>
       </w:r>
       <w:r>
+        <w:rPr>
+          <w:sz w:val="24"/>
+          <w:szCs w:val="24"/>
+        </w:rPr>
         <w:fldChar w:fldCharType="separate"/>
       </w:r>
       <w:r>
         <w:rPr>
           <w:noProof/>
+          <w:sz w:val="24"/>
+          <w:szCs w:val="24"/>
         </w:rPr>
         <w:t>2</w:t>
       </w:r>
       <w:r>
         <w:rPr>
           <w:noProof/>
+          <w:sz w:val="24"/>
+          <w:szCs w:val="24"/>
         </w:rPr>
         <w:fldChar w:fldCharType="end"/>
       </w:r>
       <w:r>
+        <w:rPr>
+          <w:sz w:val="24"/>
+          <w:szCs w:val="24"/>
+        </w:rPr>
         <w:t xml:space="preserve"> Kundentabelle</w:t>
       </w:r>
     </w:p>
@@ -1869,10 +2141,16 @@
       <w:pPr>
         <w:keepNext/>
         <w:jc w:val="center"/>
+        <w:rPr>
+          <w:sz w:val="24"/>
+          <w:szCs w:val="24"/>
+        </w:rPr>
       </w:pPr>
       <w:r>
         <w:rPr>
           <w:noProof/>
+          <w:sz w:val="24"/>
+          <w:szCs w:val="24"/>
         </w:rPr>
         <w:lastRenderedPageBreak/>
         <w:drawing>
@@ -1916,32 +2194,60 @@
       <w:pPr>
         <w:pStyle w:val="Beschriftung"/>
         <w:jc w:val="center"/>
-      </w:pPr>
-      <w:r>
+        <w:rPr>
+          <w:sz w:val="24"/>
+          <w:szCs w:val="24"/>
+        </w:rPr>
+      </w:pPr>
+      <w:r>
+        <w:rPr>
+          <w:sz w:val="24"/>
+          <w:szCs w:val="24"/>
+        </w:rPr>
         <w:t xml:space="preserve">Abbildung </w:t>
       </w:r>
       <w:r>
+        <w:rPr>
+          <w:sz w:val="24"/>
+          <w:szCs w:val="24"/>
+        </w:rPr>
         <w:fldChar w:fldCharType="begin"/>
       </w:r>
       <w:r>
+        <w:rPr>
+          <w:sz w:val="24"/>
+          <w:szCs w:val="24"/>
+        </w:rPr>
         <w:instrText xml:space="preserve"> SEQ Abbildung \* ARABIC </w:instrText>
       </w:r>
       <w:r>
+        <w:rPr>
+          <w:sz w:val="24"/>
+          <w:szCs w:val="24"/>
+        </w:rPr>
         <w:fldChar w:fldCharType="separate"/>
       </w:r>
       <w:r>
         <w:rPr>
           <w:noProof/>
+          <w:sz w:val="24"/>
+          <w:szCs w:val="24"/>
         </w:rPr>
         <w:t>3</w:t>
       </w:r>
       <w:r>
         <w:rPr>
           <w:noProof/>
+          <w:sz w:val="24"/>
+          <w:szCs w:val="24"/>
         </w:rPr>
         <w:fldChar w:fldCharType="end"/>
       </w:r>
       <w:r>
+        <w:rPr>
+          <w:sz w:val="24"/>
+          <w:szCs w:val="24"/>
+        </w:rPr>
         <w:t xml:space="preserve"> Verkaufstabelle</w:t>
       </w:r>
     </w:p>
@@ -1950,42 +2256,93 @@
         <w:ind w:firstLine="708"/>
         <w:rPr>
           <w:b/>
+          <w:sz w:val="24"/>
+          <w:szCs w:val="24"/>
         </w:rPr>
       </w:pPr>
       <w:r>
         <w:rPr>
           <w:b/>
+          <w:sz w:val="24"/>
+          <w:szCs w:val="24"/>
         </w:rPr>
         <w:t>Anwendung</w:t>
       </w:r>
     </w:p>
     <w:p>
-      <w:r>
+      <w:pPr>
+        <w:rPr>
+          <w:sz w:val="24"/>
+          <w:szCs w:val="24"/>
+        </w:rPr>
+      </w:pPr>
+      <w:r>
+        <w:rPr>
+          <w:sz w:val="24"/>
+          <w:szCs w:val="24"/>
+        </w:rPr>
         <w:t xml:space="preserve">Die Kommunikation der ASP.NET Anwendung zur lokalen SQL-Server Instanz erfolgt mittels des </w:t>
       </w:r>
       <w:proofErr w:type="spellStart"/>
       <w:r>
+        <w:rPr>
+          <w:sz w:val="24"/>
+          <w:szCs w:val="24"/>
+        </w:rPr>
         <w:t>SQLDataAdapters</w:t>
       </w:r>
       <w:proofErr w:type="spellEnd"/>
       <w:r>
+        <w:rPr>
+          <w:sz w:val="24"/>
+          <w:szCs w:val="24"/>
+        </w:rPr>
         <w:t xml:space="preserve"> und den </w:t>
       </w:r>
       <w:proofErr w:type="spellStart"/>
       <w:r>
+        <w:rPr>
+          <w:sz w:val="24"/>
+          <w:szCs w:val="24"/>
+        </w:rPr>
         <w:t>SqlCommands</w:t>
       </w:r>
       <w:proofErr w:type="spellEnd"/>
       <w:r>
+        <w:rPr>
+          <w:sz w:val="24"/>
+          <w:szCs w:val="24"/>
+        </w:rPr>
         <w:t>.</w:t>
       </w:r>
       <w:r>
+        <w:rPr>
+          <w:sz w:val="24"/>
+          <w:szCs w:val="24"/>
+        </w:rPr>
         <w:t xml:space="preserve"> </w:t>
       </w:r>
     </w:p>
-    <w:p/>
-    <w:p>
-      <w:r>
+    <w:p>
+      <w:pPr>
+        <w:rPr>
+          <w:sz w:val="24"/>
+          <w:szCs w:val="24"/>
+        </w:rPr>
+      </w:pPr>
+    </w:p>
+    <w:p>
+      <w:pPr>
+        <w:rPr>
+          <w:sz w:val="24"/>
+          <w:szCs w:val="24"/>
+        </w:rPr>
+      </w:pPr>
+      <w:r>
+        <w:rPr>
+          <w:sz w:val="24"/>
+          <w:szCs w:val="24"/>
+        </w:rPr>
         <w:t xml:space="preserve">Es gibt drei verschiedene Seiten (Fahrzeuge, Kunden und Verkäufe), wobei in auf der Fahrzeug- und Kundenseite das Abstract Factory Pattern zur Anwendung kommt. </w:t>
       </w:r>
     </w:p>
@@ -1993,10 +2350,16 @@
       <w:pPr>
         <w:keepNext/>
         <w:jc w:val="center"/>
+        <w:rPr>
+          <w:sz w:val="24"/>
+          <w:szCs w:val="24"/>
+        </w:rPr>
       </w:pPr>
       <w:r>
         <w:rPr>
           <w:noProof/>
+          <w:sz w:val="24"/>
+          <w:szCs w:val="24"/>
         </w:rPr>
         <w:drawing>
           <wp:inline distT="0" distB="0" distL="0" distR="0" wp14:anchorId="249516F6" wp14:editId="500574EA">
@@ -2039,71 +2402,251 @@
       <w:pPr>
         <w:pStyle w:val="Beschriftung"/>
         <w:jc w:val="center"/>
-      </w:pPr>
-      <w:r>
+        <w:rPr>
+          <w:sz w:val="24"/>
+          <w:szCs w:val="24"/>
+        </w:rPr>
+      </w:pPr>
+      <w:r>
+        <w:rPr>
+          <w:sz w:val="24"/>
+          <w:szCs w:val="24"/>
+        </w:rPr>
         <w:t xml:space="preserve">Abbildung </w:t>
       </w:r>
       <w:r>
+        <w:rPr>
+          <w:sz w:val="24"/>
+          <w:szCs w:val="24"/>
+        </w:rPr>
         <w:fldChar w:fldCharType="begin"/>
       </w:r>
       <w:r>
+        <w:rPr>
+          <w:sz w:val="24"/>
+          <w:szCs w:val="24"/>
+        </w:rPr>
         <w:instrText xml:space="preserve"> SEQ Abbildung \* ARABIC </w:instrText>
       </w:r>
       <w:r>
+        <w:rPr>
+          <w:sz w:val="24"/>
+          <w:szCs w:val="24"/>
+        </w:rPr>
         <w:fldChar w:fldCharType="separate"/>
       </w:r>
       <w:r>
         <w:rPr>
           <w:noProof/>
+          <w:sz w:val="24"/>
+          <w:szCs w:val="24"/>
         </w:rPr>
         <w:t>4</w:t>
       </w:r>
       <w:r>
         <w:rPr>
           <w:noProof/>
+          <w:sz w:val="24"/>
+          <w:szCs w:val="24"/>
         </w:rPr>
         <w:fldChar w:fldCharType="end"/>
       </w:r>
       <w:r>
+        <w:rPr>
+          <w:sz w:val="24"/>
+          <w:szCs w:val="24"/>
+        </w:rPr>
         <w:t xml:space="preserve"> Fahrzeugseite</w:t>
       </w:r>
     </w:p>
-    <w:p/>
-    <w:p>
-      <w:r>
-        <w:lastRenderedPageBreak/>
+    <w:p>
+      <w:pPr>
+        <w:rPr>
+          <w:sz w:val="24"/>
+          <w:szCs w:val="24"/>
+        </w:rPr>
+      </w:pPr>
+    </w:p>
+    <w:p>
+      <w:pPr>
+        <w:rPr>
+          <w:sz w:val="24"/>
+          <w:szCs w:val="24"/>
+        </w:rPr>
+      </w:pPr>
+      <w:r>
+        <w:rPr>
+          <w:sz w:val="24"/>
+          <w:szCs w:val="24"/>
+        </w:rPr>
         <w:t>Da die Kundenseite von der Struktur her exakt gleich ist, ist dafür kein extra Screenshot im Handout.</w:t>
       </w:r>
-    </w:p>
-    <w:p>
-      <w:r>
-        <w:t>Auf der Kunden- und Fahrzeugseite kann der Benutzer alle CRUD-Operationen auf die jeweiligen Daten ausführen.</w:t>
-      </w:r>
-      <w:r>
-        <w:t xml:space="preserve"> Dabei sind bei der Tabelle der Delete- und </w:t>
+      <w:r>
+        <w:rPr>
+          <w:sz w:val="24"/>
+          <w:szCs w:val="24"/>
+        </w:rPr>
+        <w:t xml:space="preserve"> </w:t>
+      </w:r>
+      <w:r>
+        <w:rPr>
+          <w:sz w:val="24"/>
+          <w:szCs w:val="24"/>
+        </w:rPr>
+        <w:t>Auf der Kunden- und Fahrzeugseite kann der Benutzer alle CRUD-Operationen auf die jeweiligen Daten ausführen</w:t>
+      </w:r>
+      <w:r>
+        <w:rPr>
+          <w:sz w:val="24"/>
+          <w:szCs w:val="24"/>
+        </w:rPr>
+        <w:t xml:space="preserve"> wie im obigen Screenshot zu sehen ist</w:t>
+      </w:r>
+      <w:r>
+        <w:rPr>
+          <w:sz w:val="24"/>
+          <w:szCs w:val="24"/>
+        </w:rPr>
+        <w:t>.</w:t>
+      </w:r>
+    </w:p>
+    <w:p>
+      <w:pPr>
+        <w:rPr>
+          <w:sz w:val="24"/>
+          <w:szCs w:val="24"/>
+        </w:rPr>
+      </w:pPr>
+    </w:p>
+    <w:p>
+      <w:pPr>
+        <w:rPr>
+          <w:sz w:val="24"/>
+          <w:szCs w:val="24"/>
+        </w:rPr>
+      </w:pPr>
+      <w:r>
+        <w:rPr>
+          <w:sz w:val="24"/>
+          <w:szCs w:val="24"/>
+        </w:rPr>
+        <w:t xml:space="preserve">Das Abstract Factory Pattern wird </w:t>
+      </w:r>
+      <w:r>
+        <w:rPr>
+          <w:sz w:val="24"/>
+          <w:szCs w:val="24"/>
+        </w:rPr>
+        <w:t xml:space="preserve">bei Fahrzeugen </w:t>
+      </w:r>
+      <w:r>
+        <w:rPr>
+          <w:sz w:val="24"/>
+          <w:szCs w:val="24"/>
+        </w:rPr>
+        <w:t xml:space="preserve">wie folgt angewendet: </w:t>
+      </w:r>
+    </w:p>
+    <w:p>
+      <w:pPr>
+        <w:rPr>
+          <w:sz w:val="24"/>
+          <w:szCs w:val="24"/>
+        </w:rPr>
+      </w:pPr>
+      <w:r>
+        <w:rPr>
+          <w:sz w:val="24"/>
+          <w:szCs w:val="24"/>
+        </w:rPr>
+        <w:t>Die Fahrzeug</w:t>
+      </w:r>
+      <w:r>
+        <w:rPr>
+          <w:sz w:val="24"/>
+          <w:szCs w:val="24"/>
+        </w:rPr>
+        <w:t xml:space="preserve">seite beinhaltet eine </w:t>
       </w:r>
       <w:proofErr w:type="spellStart"/>
       <w:r>
-        <w:t>UpdateCommand</w:t>
+        <w:rPr>
+          <w:sz w:val="24"/>
+          <w:szCs w:val="24"/>
+        </w:rPr>
+        <w:t>AbstractFactory</w:t>
       </w:r>
       <w:proofErr w:type="spellEnd"/>
       <w:r>
-        <w:t xml:space="preserve"> gesetzt, dass diese gleich direkt über die DB-Connection, die diese selbst hat, die Kommandos ausführen kann.</w:t>
-      </w:r>
-    </w:p>
-    <w:p>
-      <w:pPr>
-        <w:jc w:val="center"/>
+        <w:rPr>
+          <w:sz w:val="24"/>
+          <w:szCs w:val="24"/>
+        </w:rPr>
+        <w:t xml:space="preserve"> mit dem generischen Typ Vehicle und eine mit dem Typ Customer.</w:t>
+      </w:r>
+      <w:r>
+        <w:rPr>
+          <w:sz w:val="24"/>
+          <w:szCs w:val="24"/>
+        </w:rPr>
+        <w:t xml:space="preserve"> Wenn der Benutzer mit der Eingabe der Daten </w:t>
+      </w:r>
+      <w:r>
+        <w:rPr>
+          <w:sz w:val="24"/>
+          <w:szCs w:val="24"/>
+        </w:rPr>
+        <w:t>im</w:t>
+      </w:r>
+      <w:r>
+        <w:rPr>
+          <w:sz w:val="24"/>
+          <w:szCs w:val="24"/>
+        </w:rPr>
+        <w:t xml:space="preserve"> Formular fertig ist, wird ein Objekt vom Interfacetyp Vehicle von der abstrakten </w:t>
+      </w:r>
+      <w:proofErr w:type="spellStart"/>
+      <w:r>
+        <w:rPr>
+          <w:sz w:val="24"/>
+          <w:szCs w:val="24"/>
+        </w:rPr>
+        <w:t>Fahrzeugfactory</w:t>
+      </w:r>
+      <w:proofErr w:type="spellEnd"/>
+      <w:r>
+        <w:rPr>
+          <w:sz w:val="24"/>
+          <w:szCs w:val="24"/>
+        </w:rPr>
+        <w:t xml:space="preserve"> erzeugt. </w:t>
+      </w:r>
+      <w:r>
+        <w:rPr>
+          <w:sz w:val="24"/>
+          <w:szCs w:val="24"/>
+        </w:rPr>
+        <w:t>Die Programmlogik kennt also nur die Interfaces und nicht die genauen Implementierungen.</w:t>
+      </w:r>
+    </w:p>
+    <w:p>
+      <w:pPr>
+        <w:rPr>
+          <w:sz w:val="24"/>
+          <w:szCs w:val="24"/>
+        </w:rPr>
       </w:pPr>
       <w:r>
         <w:rPr>
           <w:noProof/>
+          <w:sz w:val="24"/>
+          <w:szCs w:val="24"/>
         </w:rPr>
         <w:drawing>
-          <wp:inline distT="0" distB="0" distL="0" distR="0" wp14:anchorId="39DFBEF0" wp14:editId="3E9953FE">
-            <wp:extent cx="5760720" cy="758825"/>
-            <wp:effectExtent l="0" t="0" r="0" b="3175"/>
-            <wp:docPr id="9" name="Grafik 9"/>
+          <wp:inline distT="0" distB="0" distL="0" distR="0" wp14:anchorId="07E1D075" wp14:editId="292A6B98">
+            <wp:extent cx="5760720" cy="438785"/>
+            <wp:effectExtent l="0" t="0" r="0" b="0"/>
+            <wp:docPr id="10" name="Grafik 10"/>
             <wp:cNvGraphicFramePr>
               <a:graphicFrameLocks xmlns:a="http://schemas.openxmlformats.org/drawingml/2006/main" noChangeAspect="1"/>
             </wp:cNvGraphicFramePr>
@@ -2123,7 +2666,7 @@
                   <pic:spPr>
                     <a:xfrm>
                       <a:off x="0" y="0"/>
-                      <a:ext cx="5760720" cy="758825"/>
+                      <a:ext cx="5760720" cy="438785"/>
                     </a:xfrm>
                     <a:prstGeom prst="rect">
                       <a:avLst/>
@@ -2136,61 +2679,25 @@
         </w:drawing>
       </w:r>
     </w:p>
-    <w:p/>
-    <w:p>
-      <w:r>
-        <w:t xml:space="preserve">Das Abstract Factory Pattern wird </w:t>
-      </w:r>
-      <w:r>
-        <w:t xml:space="preserve">bei Fahrzeugen </w:t>
-      </w:r>
-      <w:r>
-        <w:t>wie</w:t>
-      </w:r>
-      <w:r>
-        <w:t xml:space="preserve"> folgt angewendet: </w:t>
-      </w:r>
-    </w:p>
-    <w:p>
-      <w:r>
-        <w:t>Die Fahrzeug</w:t>
-      </w:r>
-      <w:r>
-        <w:t xml:space="preserve">seite beinhaltet eine </w:t>
-      </w:r>
-      <w:proofErr w:type="spellStart"/>
-      <w:r>
-        <w:t>AbstractFactory</w:t>
-      </w:r>
-      <w:proofErr w:type="spellEnd"/>
-      <w:r>
-        <w:t xml:space="preserve"> mit dem generischen Typ Vehicle und eine mit dem Typ Customer.</w:t>
-      </w:r>
-      <w:r>
-        <w:t xml:space="preserve"> Wenn der Benutzer mit der Eingabe der Daten in das Formular fertig ist, wird ein Objekt vom Interfacetyp Vehicle von der abstrakten </w:t>
-      </w:r>
-      <w:proofErr w:type="spellStart"/>
-      <w:r>
-        <w:t>Fahrzeugfactory</w:t>
-      </w:r>
-      <w:proofErr w:type="spellEnd"/>
-      <w:r>
-        <w:t xml:space="preserve"> erzeugt. </w:t>
-      </w:r>
-      <w:r>
-        <w:t>Die Programmlogik kennt also nur die Interfaces und nicht die genauen Implementierungen.</w:t>
-      </w:r>
-    </w:p>
-    <w:p>
+    <w:p>
+      <w:pPr>
+        <w:jc w:val="center"/>
+        <w:rPr>
+          <w:sz w:val="24"/>
+          <w:szCs w:val="24"/>
+        </w:rPr>
+      </w:pPr>
       <w:r>
         <w:rPr>
           <w:noProof/>
+          <w:sz w:val="24"/>
+          <w:szCs w:val="24"/>
         </w:rPr>
         <w:drawing>
-          <wp:inline distT="0" distB="0" distL="0" distR="0" wp14:anchorId="07E1D075" wp14:editId="292A6B98">
-            <wp:extent cx="5760720" cy="438785"/>
-            <wp:effectExtent l="0" t="0" r="0" b="0"/>
-            <wp:docPr id="10" name="Grafik 10"/>
+          <wp:inline distT="0" distB="0" distL="0" distR="0" wp14:anchorId="6ADB1D11" wp14:editId="72F70557">
+            <wp:extent cx="3981450" cy="238125"/>
+            <wp:effectExtent l="0" t="0" r="0" b="9525"/>
+            <wp:docPr id="11" name="Grafik 11"/>
             <wp:cNvGraphicFramePr>
               <a:graphicFrameLocks xmlns:a="http://schemas.openxmlformats.org/drawingml/2006/main" noChangeAspect="1"/>
             </wp:cNvGraphicFramePr>
@@ -2210,7 +2717,7 @@
                   <pic:spPr>
                     <a:xfrm>
                       <a:off x="0" y="0"/>
-                      <a:ext cx="5760720" cy="438785"/>
+                      <a:ext cx="3981450" cy="238125"/>
                     </a:xfrm>
                     <a:prstGeom prst="rect">
                       <a:avLst/>
@@ -2225,17 +2732,148 @@
     </w:p>
     <w:p>
       <w:pPr>
+        <w:rPr>
+          <w:sz w:val="24"/>
+          <w:szCs w:val="24"/>
+        </w:rPr>
+      </w:pPr>
+      <w:r>
+        <w:rPr>
+          <w:sz w:val="24"/>
+          <w:szCs w:val="24"/>
+        </w:rPr>
+        <w:t xml:space="preserve">Bei einem Verkauf wählt man einen Verkäufer aus, dann werden automatisch die in seinem Besitz befindlichen Fahrzeuge in das Fahrzeugdropdown eingefüllt und der Kunde aus dem Käuferdropdown ausgewählt. </w:t>
+      </w:r>
+      <w:r>
+        <w:rPr>
+          <w:sz w:val="24"/>
+          <w:szCs w:val="24"/>
+        </w:rPr>
+        <w:t xml:space="preserve">Zum Abschluss der Transaktion gibt man einen Preis in € ein und klickt den </w:t>
+      </w:r>
+      <w:proofErr w:type="spellStart"/>
+      <w:r>
+        <w:rPr>
+          <w:sz w:val="24"/>
+          <w:szCs w:val="24"/>
+        </w:rPr>
+        <w:t>Completebutton</w:t>
+      </w:r>
+      <w:proofErr w:type="spellEnd"/>
+      <w:r>
+        <w:rPr>
+          <w:sz w:val="24"/>
+          <w:szCs w:val="24"/>
+        </w:rPr>
+        <w:t>.</w:t>
+      </w:r>
+      <w:r>
+        <w:rPr>
+          <w:sz w:val="24"/>
+          <w:szCs w:val="24"/>
+        </w:rPr>
+        <w:t xml:space="preserve"> </w:t>
+      </w:r>
+      <w:r>
+        <w:rPr>
+          <w:sz w:val="24"/>
+          <w:szCs w:val="24"/>
+        </w:rPr>
+        <w:t>Im unteren Bereich der Seite sieht man die Erlöse aller Fahrzeugverkäufe für jeden Kunden</w:t>
+      </w:r>
+      <w:r>
+        <w:rPr>
+          <w:sz w:val="24"/>
+          <w:szCs w:val="24"/>
+        </w:rPr>
+        <w:t>,</w:t>
+      </w:r>
+      <w:r>
+        <w:rPr>
+          <w:sz w:val="24"/>
+          <w:szCs w:val="24"/>
+        </w:rPr>
+        <w:t xml:space="preserve"> </w:t>
+      </w:r>
+      <w:r>
+        <w:rPr>
+          <w:sz w:val="24"/>
+          <w:szCs w:val="24"/>
+        </w:rPr>
+        <w:t>welche</w:t>
+      </w:r>
+      <w:r>
+        <w:rPr>
+          <w:sz w:val="24"/>
+          <w:szCs w:val="24"/>
+        </w:rPr>
+        <w:t xml:space="preserve"> mit dem Klick auf </w:t>
+      </w:r>
+      <w:proofErr w:type="spellStart"/>
+      <w:r>
+        <w:rPr>
+          <w:sz w:val="24"/>
+          <w:szCs w:val="24"/>
+        </w:rPr>
+        <w:t>Complete</w:t>
+      </w:r>
+      <w:proofErr w:type="spellEnd"/>
+      <w:r>
+        <w:rPr>
+          <w:sz w:val="24"/>
+          <w:szCs w:val="24"/>
+        </w:rPr>
+        <w:t xml:space="preserve"> </w:t>
+      </w:r>
+      <w:r>
+        <w:rPr>
+          <w:sz w:val="24"/>
+          <w:szCs w:val="24"/>
+        </w:rPr>
+        <w:t>ebenfalls</w:t>
+      </w:r>
+      <w:r>
+        <w:rPr>
+          <w:sz w:val="24"/>
+          <w:szCs w:val="24"/>
+        </w:rPr>
+        <w:t xml:space="preserve"> aktualisiert</w:t>
+      </w:r>
+      <w:r>
+        <w:rPr>
+          <w:sz w:val="24"/>
+          <w:szCs w:val="24"/>
+        </w:rPr>
+        <w:t xml:space="preserve"> werden</w:t>
+      </w:r>
+      <w:r>
+        <w:rPr>
+          <w:sz w:val="24"/>
+          <w:szCs w:val="24"/>
+        </w:rPr>
+        <w:t>.</w:t>
+      </w:r>
+    </w:p>
+    <w:p>
+      <w:pPr>
+        <w:keepNext/>
         <w:jc w:val="center"/>
+        <w:rPr>
+          <w:sz w:val="24"/>
+          <w:szCs w:val="24"/>
+        </w:rPr>
       </w:pPr>
       <w:r>
         <w:rPr>
           <w:noProof/>
+          <w:sz w:val="24"/>
+          <w:szCs w:val="24"/>
         </w:rPr>
         <w:drawing>
-          <wp:inline distT="0" distB="0" distL="0" distR="0" wp14:anchorId="6ADB1D11" wp14:editId="72F70557">
-            <wp:extent cx="3981450" cy="238125"/>
-            <wp:effectExtent l="0" t="0" r="0" b="9525"/>
-            <wp:docPr id="11" name="Grafik 11"/>
+          <wp:inline distT="0" distB="0" distL="0" distR="0" wp14:anchorId="7C383D9A" wp14:editId="06E1723A">
+            <wp:extent cx="3638550" cy="3468895"/>
+            <wp:effectExtent l="0" t="0" r="0" b="0"/>
+            <wp:docPr id="8" name="Grafik 8"/>
             <wp:cNvGraphicFramePr>
               <a:graphicFrameLocks xmlns:a="http://schemas.openxmlformats.org/drawingml/2006/main" noChangeAspect="1"/>
             </wp:cNvGraphicFramePr>
@@ -2255,7 +2893,7 @@
                   <pic:spPr>
                     <a:xfrm>
                       <a:off x="0" y="0"/>
-                      <a:ext cx="3981450" cy="238125"/>
+                      <a:ext cx="3661169" cy="3490459"/>
                     </a:xfrm>
                     <a:prstGeom prst="rect">
                       <a:avLst/>
@@ -2269,129 +2907,81 @@
       </w:r>
     </w:p>
     <w:p>
-      <w:r>
-        <w:t xml:space="preserve">Bei einem Verkauf wählt man einen Verkäufer aus, dann werden automatisch die in seinem Besitz befindlichen Fahrzeuge in das Fahrzeugdropdown eingefüllt und der Kunde aus dem Käuferdropdown ausgewählt. </w:t>
-      </w:r>
-      <w:r>
-        <w:t xml:space="preserve">Zum Abschluss der Transaktion gibt man einen Preis in € ein und klickt den </w:t>
-      </w:r>
-      <w:proofErr w:type="spellStart"/>
-      <w:r>
-        <w:t>Completebutton</w:t>
-      </w:r>
-      <w:proofErr w:type="spellEnd"/>
-      <w:r>
-        <w:t>.</w:t>
-      </w:r>
-      <w:r>
-        <w:t xml:space="preserve"> </w:t>
-      </w:r>
-      <w:r>
-        <w:t xml:space="preserve">Im unteren Bereich der Seite sieht man die Erlöse aller Fahrzeugverkäufe für jeden Kunden und diese werden mit dem Klick auf </w:t>
-      </w:r>
-      <w:proofErr w:type="spellStart"/>
-      <w:r>
-        <w:t>Complete</w:t>
-      </w:r>
-      <w:proofErr w:type="spellEnd"/>
-      <w:r>
-        <w:t xml:space="preserve"> </w:t>
-      </w:r>
-      <w:r>
-        <w:t>ebenfalls</w:t>
-      </w:r>
-      <w:r>
-        <w:t xml:space="preserve"> aktualisiert.</w:t>
-      </w:r>
-    </w:p>
-    <w:p>
-      <w:pPr>
-        <w:keepNext/>
-        <w:jc w:val="center"/>
-      </w:pPr>
-      <w:r>
-        <w:rPr>
-          <w:noProof/>
-        </w:rPr>
-        <w:drawing>
-          <wp:inline distT="0" distB="0" distL="0" distR="0" wp14:anchorId="7C383D9A" wp14:editId="32932E43">
-            <wp:extent cx="3486150" cy="3323602"/>
-            <wp:effectExtent l="0" t="0" r="0" b="0"/>
-            <wp:docPr id="8" name="Grafik 8"/>
-            <wp:cNvGraphicFramePr>
-              <a:graphicFrameLocks xmlns:a="http://schemas.openxmlformats.org/drawingml/2006/main" noChangeAspect="1"/>
-            </wp:cNvGraphicFramePr>
-            <a:graphic xmlns:a="http://schemas.openxmlformats.org/drawingml/2006/main">
-              <a:graphicData uri="http://schemas.openxmlformats.org/drawingml/2006/picture">
-                <pic:pic xmlns:pic="http://schemas.openxmlformats.org/drawingml/2006/picture">
-                  <pic:nvPicPr>
-                    <pic:cNvPr id="1" name=""/>
-                    <pic:cNvPicPr/>
-                  </pic:nvPicPr>
-                  <pic:blipFill>
-                    <a:blip r:embed="rId15"/>
-                    <a:stretch>
-                      <a:fillRect/>
-                    </a:stretch>
-                  </pic:blipFill>
-                  <pic:spPr>
-                    <a:xfrm>
-                      <a:off x="0" y="0"/>
-                      <a:ext cx="3501452" cy="3338190"/>
-                    </a:xfrm>
-                    <a:prstGeom prst="rect">
-                      <a:avLst/>
-                    </a:prstGeom>
-                  </pic:spPr>
-                </pic:pic>
-              </a:graphicData>
-            </a:graphic>
-          </wp:inline>
-        </w:drawing>
-      </w:r>
-    </w:p>
-    <w:p>
       <w:pPr>
         <w:pStyle w:val="Beschriftung"/>
         <w:jc w:val="center"/>
-      </w:pPr>
-      <w:r>
+        <w:rPr>
+          <w:sz w:val="24"/>
+          <w:szCs w:val="24"/>
+        </w:rPr>
+      </w:pPr>
+      <w:r>
+        <w:rPr>
+          <w:sz w:val="24"/>
+          <w:szCs w:val="24"/>
+        </w:rPr>
         <w:t xml:space="preserve">Abbildung </w:t>
       </w:r>
       <w:r>
+        <w:rPr>
+          <w:sz w:val="24"/>
+          <w:szCs w:val="24"/>
+        </w:rPr>
         <w:fldChar w:fldCharType="begin"/>
       </w:r>
       <w:r>
+        <w:rPr>
+          <w:sz w:val="24"/>
+          <w:szCs w:val="24"/>
+        </w:rPr>
         <w:instrText xml:space="preserve"> SEQ Abbildung \* ARABIC </w:instrText>
       </w:r>
       <w:r>
+        <w:rPr>
+          <w:sz w:val="24"/>
+          <w:szCs w:val="24"/>
+        </w:rPr>
         <w:fldChar w:fldCharType="separate"/>
       </w:r>
       <w:r>
         <w:rPr>
           <w:noProof/>
+          <w:sz w:val="24"/>
+          <w:szCs w:val="24"/>
         </w:rPr>
         <w:t>5</w:t>
       </w:r>
       <w:r>
         <w:rPr>
           <w:noProof/>
+          <w:sz w:val="24"/>
+          <w:szCs w:val="24"/>
         </w:rPr>
         <w:fldChar w:fldCharType="end"/>
       </w:r>
       <w:r>
+        <w:rPr>
+          <w:sz w:val="24"/>
+          <w:szCs w:val="24"/>
+        </w:rPr>
         <w:t xml:space="preserve"> Verkaufsseite</w:t>
       </w:r>
     </w:p>
     <w:p>
       <w:pPr>
         <w:rPr>
+          <w:b/>
+          <w:sz w:val="24"/>
+          <w:szCs w:val="24"/>
           <w:lang w:val="en-GB"/>
         </w:rPr>
       </w:pPr>
       <w:proofErr w:type="spellStart"/>
       <w:r>
         <w:rPr>
+          <w:b/>
+          <w:sz w:val="24"/>
+          <w:szCs w:val="24"/>
           <w:lang w:val="en-GB"/>
         </w:rPr>
         <w:t>Github</w:t>
@@ -2399,30 +2989,36 @@
       <w:proofErr w:type="spellEnd"/>
       <w:r>
         <w:rPr>
+          <w:b/>
+          <w:sz w:val="24"/>
+          <w:szCs w:val="24"/>
           <w:lang w:val="en-GB"/>
         </w:rPr>
         <w:t xml:space="preserve">-Repo: </w:t>
       </w:r>
       <w:r>
         <w:rPr>
+          <w:b/>
+          <w:sz w:val="24"/>
+          <w:szCs w:val="24"/>
           <w:lang w:val="en-GB"/>
         </w:rPr>
         <w:t>https://github.com/SimonPrimetzhofer/AbstractFactory-Pattern</w:t>
       </w:r>
-      <w:bookmarkStart w:id="0" w:name="_GoBack"/>
-      <w:bookmarkEnd w:id="0"/>
     </w:p>
     <w:p>
       <w:pPr>
         <w:rPr>
           <w:b/>
           <w:sz w:val="24"/>
+          <w:szCs w:val="24"/>
         </w:rPr>
       </w:pPr>
       <w:r>
         <w:rPr>
           <w:b/>
           <w:sz w:val="24"/>
+          <w:szCs w:val="24"/>
         </w:rPr>
         <w:lastRenderedPageBreak/>
         <w:t>Quellen</w:t>
@@ -2432,11 +3028,13 @@
       <w:pPr>
         <w:rPr>
           <w:sz w:val="24"/>
-        </w:rPr>
-      </w:pPr>
-      <w:r>
-        <w:rPr>
-          <w:sz w:val="24"/>
+          <w:szCs w:val="24"/>
+        </w:rPr>
+      </w:pPr>
+      <w:r>
+        <w:rPr>
+          <w:sz w:val="24"/>
+          <w:szCs w:val="24"/>
         </w:rPr>
         <w:t>https://www.tutorialspoint.com/design_pattern/abstract_factory_pattern.htm</w:t>
       </w:r>
@@ -2445,11 +3043,13 @@
       <w:pPr>
         <w:rPr>
           <w:sz w:val="24"/>
-        </w:rPr>
-      </w:pPr>
-      <w:r>
-        <w:rPr>
-          <w:sz w:val="24"/>
+          <w:szCs w:val="24"/>
+        </w:rPr>
+      </w:pPr>
+      <w:r>
+        <w:rPr>
+          <w:sz w:val="24"/>
+          <w:szCs w:val="24"/>
         </w:rPr>
         <w:t>https://www.philipphauer.de/study/se/design-pattern/abstract-factory.php</w:t>
       </w:r>
@@ -2458,11 +3058,13 @@
       <w:pPr>
         <w:rPr>
           <w:sz w:val="24"/>
-        </w:rPr>
-      </w:pPr>
-      <w:r>
-        <w:rPr>
-          <w:sz w:val="24"/>
+          <w:szCs w:val="24"/>
+        </w:rPr>
+      </w:pPr>
+      <w:r>
+        <w:rPr>
+          <w:sz w:val="24"/>
+          <w:szCs w:val="24"/>
         </w:rPr>
         <w:t>https://de.wikipedia.org/wiki/Abstrakte_Fabrik</w:t>
       </w:r>
@@ -2471,11 +3073,13 @@
       <w:pPr>
         <w:rPr>
           <w:sz w:val="24"/>
-        </w:rPr>
-      </w:pPr>
-      <w:r>
-        <w:rPr>
-          <w:sz w:val="24"/>
+          <w:szCs w:val="24"/>
+        </w:rPr>
+      </w:pPr>
+      <w:r>
+        <w:rPr>
+          <w:sz w:val="24"/>
+          <w:szCs w:val="24"/>
         </w:rPr>
         <w:t>https://refactoring.guru/design-patterns/abstract-factory</w:t>
       </w:r>
@@ -2484,11 +3088,13 @@
       <w:pPr>
         <w:rPr>
           <w:sz w:val="24"/>
-        </w:rPr>
-      </w:pPr>
-      <w:r>
-        <w:rPr>
-          <w:sz w:val="24"/>
+          <w:szCs w:val="24"/>
+        </w:rPr>
+      </w:pPr>
+      <w:r>
+        <w:rPr>
+          <w:sz w:val="24"/>
+          <w:szCs w:val="24"/>
         </w:rPr>
         <w:t>https://www.geeksforgeeks.org/abstract-factory-pattern/</w:t>
       </w:r>
@@ -2497,11 +3103,13 @@
       <w:pPr>
         <w:rPr>
           <w:sz w:val="24"/>
-        </w:rPr>
-      </w:pPr>
-      <w:r>
-        <w:rPr>
-          <w:sz w:val="24"/>
+          <w:szCs w:val="24"/>
+        </w:rPr>
+      </w:pPr>
+      <w:r>
+        <w:rPr>
+          <w:sz w:val="24"/>
+          <w:szCs w:val="24"/>
         </w:rPr>
         <w:t>https://stackoverflow.com/questions/5739611/differences-between-abstract-factory-pattern-and-factory-method</w:t>
       </w:r>
@@ -2510,11 +3118,13 @@
       <w:pPr>
         <w:rPr>
           <w:sz w:val="24"/>
-        </w:rPr>
-      </w:pPr>
-      <w:r>
-        <w:rPr>
-          <w:sz w:val="24"/>
+          <w:szCs w:val="24"/>
+        </w:rPr>
+      </w:pPr>
+      <w:r>
+        <w:rPr>
+          <w:sz w:val="24"/>
+          <w:szCs w:val="24"/>
         </w:rPr>
         <w:t>https://medium.com/@hitherejoe/design-patterns-abstract-factory-39a22985bdbf</w:t>
       </w:r>
@@ -2523,11 +3133,13 @@
       <w:pPr>
         <w:rPr>
           <w:sz w:val="24"/>
-        </w:rPr>
-      </w:pPr>
-      <w:r>
-        <w:rPr>
-          <w:sz w:val="24"/>
+          <w:szCs w:val="24"/>
+        </w:rPr>
+      </w:pPr>
+      <w:r>
+        <w:rPr>
+          <w:sz w:val="24"/>
+          <w:szCs w:val="24"/>
         </w:rPr>
         <w:t>https://www.baeldung.com/java-abstract-factory-pattern</w:t>
       </w:r>
@@ -2536,18 +3148,20 @@
       <w:pPr>
         <w:rPr>
           <w:sz w:val="24"/>
-        </w:rPr>
-      </w:pPr>
-      <w:r>
-        <w:rPr>
-          <w:sz w:val="24"/>
+          <w:szCs w:val="24"/>
+        </w:rPr>
+      </w:pPr>
+      <w:r>
+        <w:rPr>
+          <w:sz w:val="24"/>
+          <w:szCs w:val="24"/>
         </w:rPr>
         <w:t>https://github.com/eugenp/tutorials/tree/master/patterns/design-patterns/src/main/java/com/baeldung/creational/abstractfactory</w:t>
       </w:r>
     </w:p>
     <w:sectPr>
-      <w:headerReference w:type="default" r:id="rId16"/>
-      <w:footerReference w:type="default" r:id="rId17"/>
+      <w:headerReference w:type="default" r:id="rId15"/>
+      <w:footerReference w:type="default" r:id="rId16"/>
       <w:pgSz w:w="11906" w:h="16838"/>
       <w:pgMar w:top="1417" w:right="1417" w:bottom="1134" w:left="1417" w:header="708" w:footer="708" w:gutter="0"/>
       <w:cols w:space="708"/>

</xml_diff>

<commit_message>
Presentation and Handout adjustments
</commit_message>
<xml_diff>
--- a/Presentation/Handout.docx
+++ b/Presentation/Handout.docx
@@ -216,17 +216,25 @@
           <w:szCs w:val="24"/>
           <w:lang w:val="en-GB"/>
         </w:rPr>
-        <w:t xml:space="preserve"> abstrak</w:t>
-      </w:r>
-      <w:bookmarkStart w:id="0" w:name="_GoBack"/>
-      <w:bookmarkEnd w:id="0"/>
+        <w:t xml:space="preserve"> </w:t>
+      </w:r>
+      <w:proofErr w:type="spellStart"/>
       <w:r>
         <w:rPr>
           <w:sz w:val="24"/>
           <w:szCs w:val="24"/>
           <w:lang w:val="en-GB"/>
         </w:rPr>
-        <w:t>ter Factory</w:t>
+        <w:t>abstrakter</w:t>
+      </w:r>
+      <w:proofErr w:type="spellEnd"/>
+      <w:r>
+        <w:rPr>
+          <w:sz w:val="24"/>
+          <w:szCs w:val="24"/>
+          <w:lang w:val="en-GB"/>
+        </w:rPr>
+        <w:t xml:space="preserve"> Factory</w:t>
       </w:r>
     </w:p>
     <w:p>
@@ -868,22 +876,6 @@
     <w:p>
       <w:pPr>
         <w:rPr>
-          <w:sz w:val="24"/>
-          <w:szCs w:val="24"/>
-        </w:rPr>
-      </w:pPr>
-    </w:p>
-    <w:p>
-      <w:pPr>
-        <w:rPr>
-          <w:sz w:val="24"/>
-          <w:szCs w:val="24"/>
-        </w:rPr>
-      </w:pPr>
-    </w:p>
-    <w:p>
-      <w:pPr>
-        <w:rPr>
           <w:b/>
           <w:sz w:val="24"/>
           <w:szCs w:val="24"/>
@@ -895,6 +887,7 @@
           <w:sz w:val="24"/>
           <w:szCs w:val="24"/>
         </w:rPr>
+        <w:lastRenderedPageBreak/>
         <w:t>Verwendete Patterns in der Abstract Factory</w:t>
       </w:r>
     </w:p>
@@ -1200,6 +1193,58 @@
         </w:rPr>
         <w:t>)</w:t>
       </w:r>
+      <w:r>
+        <w:rPr>
+          <w:sz w:val="24"/>
+          <w:szCs w:val="24"/>
+          <w:lang w:val="en-GB"/>
+        </w:rPr>
+        <w:t xml:space="preserve"> </w:t>
+      </w:r>
+      <w:r>
+        <w:rPr>
+          <w:sz w:val="24"/>
+          <w:szCs w:val="24"/>
+          <w:lang w:val="en-GB"/>
+        </w:rPr>
+        <w:sym w:font="Wingdings" w:char="F0E0"/>
+      </w:r>
+      <w:r>
+        <w:rPr>
+          <w:sz w:val="24"/>
+          <w:szCs w:val="24"/>
+          <w:lang w:val="en-GB"/>
+        </w:rPr>
+        <w:t xml:space="preserve"> </w:t>
+      </w:r>
+      <w:proofErr w:type="spellStart"/>
+      <w:r>
+        <w:rPr>
+          <w:sz w:val="24"/>
+          <w:szCs w:val="24"/>
+          <w:lang w:val="en-GB"/>
+        </w:rPr>
+        <w:t>erzeugt</w:t>
+      </w:r>
+      <w:proofErr w:type="spellEnd"/>
+      <w:r>
+        <w:rPr>
+          <w:sz w:val="24"/>
+          <w:szCs w:val="24"/>
+          <w:lang w:val="en-GB"/>
+        </w:rPr>
+        <w:t xml:space="preserve"> </w:t>
+      </w:r>
+      <w:proofErr w:type="spellStart"/>
+      <w:r>
+        <w:rPr>
+          <w:sz w:val="24"/>
+          <w:szCs w:val="24"/>
+          <w:lang w:val="en-GB"/>
+        </w:rPr>
+        <w:t>Objekte</w:t>
+      </w:r>
+      <w:proofErr w:type="spellEnd"/>
     </w:p>
     <w:p>
       <w:pPr>
@@ -1619,6 +1664,24 @@
           <w:szCs w:val="24"/>
         </w:rPr>
       </w:pPr>
+    </w:p>
+    <w:p>
+      <w:pPr>
+        <w:rPr>
+          <w:sz w:val="24"/>
+          <w:szCs w:val="24"/>
+        </w:rPr>
+      </w:pPr>
+    </w:p>
+    <w:p>
+      <w:pPr>
+        <w:rPr>
+          <w:sz w:val="24"/>
+          <w:szCs w:val="24"/>
+        </w:rPr>
+      </w:pPr>
+      <w:bookmarkStart w:id="0" w:name="_GoBack"/>
+      <w:bookmarkEnd w:id="0"/>
     </w:p>
     <w:p>
       <w:pPr>

</xml_diff>